<commit_message>
Winkelmand getest en bijgewerkt in Test Raprotage
</commit_message>
<xml_diff>
--- a/FO + TO + Test/testrapportage_nerdy_gadgets.docx
+++ b/FO + TO + Test/testrapportage_nerdy_gadgets.docx
@@ -6270,6 +6270,1102 @@
         </w:rPr>
       </w:pPr>
     </w:p>
+    <w:p>
+      <w:pPr>
+        <w:rPr>
+          <w:rFonts w:cstheme="minorHAnsi"/>
+          <w:b/>
+          <w:bCs/>
+        </w:rPr>
+      </w:pPr>
+      <w:r>
+        <w:rPr>
+          <w:rFonts w:cstheme="minorHAnsi"/>
+          <w:b/>
+          <w:bCs/>
+        </w:rPr>
+        <w:br w:type="page"/>
+      </w:r>
+    </w:p>
+    <w:p>
+      <w:pPr>
+        <w:pStyle w:val="Kop1"/>
+      </w:pPr>
+      <w:r>
+        <w:lastRenderedPageBreak/>
+        <w:t>US 4</w:t>
+      </w:r>
+    </w:p>
+    <w:tbl>
+      <w:tblPr>
+        <w:tblW w:w="5000" w:type="pct"/>
+        <w:shd w:val="clear" w:color="auto" w:fill="FFFFFF"/>
+        <w:tblCellMar>
+          <w:left w:w="0" w:type="dxa"/>
+          <w:right w:w="0" w:type="dxa"/>
+        </w:tblCellMar>
+        <w:tblLook w:val="04A0" w:firstRow="1" w:lastRow="0" w:firstColumn="1" w:lastColumn="0" w:noHBand="0" w:noVBand="1"/>
+      </w:tblPr>
+      <w:tblGrid>
+        <w:gridCol w:w="2280"/>
+        <w:gridCol w:w="1812"/>
+        <w:gridCol w:w="2480"/>
+        <w:gridCol w:w="2480"/>
+      </w:tblGrid>
+      <w:tr>
+        <w:tc>
+          <w:tcPr>
+            <w:tcW w:w="1259" w:type="pct"/>
+            <w:tcBorders>
+              <w:top w:val="single" w:sz="8" w:space="0" w:color="auto"/>
+              <w:left w:val="single" w:sz="8" w:space="0" w:color="auto"/>
+              <w:bottom w:val="single" w:sz="8" w:space="0" w:color="auto"/>
+              <w:right w:val="single" w:sz="8" w:space="0" w:color="auto"/>
+            </w:tcBorders>
+            <w:shd w:val="clear" w:color="auto" w:fill="1ABC9C"/>
+            <w:tcMar>
+              <w:top w:w="0" w:type="dxa"/>
+              <w:left w:w="108" w:type="dxa"/>
+              <w:bottom w:w="0" w:type="dxa"/>
+              <w:right w:w="108" w:type="dxa"/>
+            </w:tcMar>
+            <w:hideMark/>
+          </w:tcPr>
+          <w:p>
+            <w:pPr>
+              <w:spacing w:after="0" w:line="240" w:lineRule="auto"/>
+              <w:textAlignment w:val="baseline"/>
+              <w:rPr>
+                <w:rFonts w:eastAsia="Times New Roman" w:cstheme="minorHAnsi"/>
+                <w:color w:val="313537"/>
+                <w:sz w:val="26"/>
+                <w:szCs w:val="26"/>
+                <w:lang w:eastAsia="nl-NL"/>
+              </w:rPr>
+            </w:pPr>
+            <w:r>
+              <w:rPr>
+                <w:rFonts w:eastAsia="Times New Roman" w:cstheme="minorHAnsi"/>
+                <w:color w:val="313537"/>
+                <w:sz w:val="26"/>
+                <w:szCs w:val="26"/>
+                <w:lang w:eastAsia="nl-NL"/>
+              </w:rPr>
+              <w:t>Naam</w:t>
+            </w:r>
+          </w:p>
+        </w:tc>
+        <w:tc>
+          <w:tcPr>
+            <w:tcW w:w="1001" w:type="pct"/>
+            <w:tcBorders>
+              <w:top w:val="single" w:sz="8" w:space="0" w:color="auto"/>
+              <w:left w:val="nil"/>
+              <w:bottom w:val="single" w:sz="8" w:space="0" w:color="auto"/>
+              <w:right w:val="single" w:sz="8" w:space="0" w:color="auto"/>
+            </w:tcBorders>
+            <w:shd w:val="clear" w:color="auto" w:fill="1ABC9C"/>
+            <w:tcMar>
+              <w:top w:w="0" w:type="dxa"/>
+              <w:left w:w="108" w:type="dxa"/>
+              <w:bottom w:w="0" w:type="dxa"/>
+              <w:right w:w="108" w:type="dxa"/>
+            </w:tcMar>
+            <w:hideMark/>
+          </w:tcPr>
+          <w:p>
+            <w:pPr>
+              <w:spacing w:after="0" w:line="240" w:lineRule="auto"/>
+              <w:textAlignment w:val="baseline"/>
+              <w:rPr>
+                <w:rFonts w:eastAsia="Times New Roman" w:cstheme="minorHAnsi"/>
+                <w:color w:val="313537"/>
+                <w:sz w:val="26"/>
+                <w:szCs w:val="26"/>
+                <w:lang w:eastAsia="nl-NL"/>
+              </w:rPr>
+            </w:pPr>
+            <w:r>
+              <w:rPr>
+                <w:rFonts w:eastAsia="Times New Roman" w:cstheme="minorHAnsi"/>
+                <w:color w:val="313537"/>
+                <w:sz w:val="26"/>
+                <w:szCs w:val="26"/>
+                <w:lang w:eastAsia="nl-NL"/>
+              </w:rPr>
+              <w:t>Test</w:t>
+            </w:r>
+          </w:p>
+        </w:tc>
+        <w:tc>
+          <w:tcPr>
+            <w:tcW w:w="1370" w:type="pct"/>
+            <w:tcBorders>
+              <w:top w:val="single" w:sz="8" w:space="0" w:color="auto"/>
+              <w:left w:val="nil"/>
+              <w:bottom w:val="single" w:sz="8" w:space="0" w:color="auto"/>
+              <w:right w:val="single" w:sz="8" w:space="0" w:color="auto"/>
+            </w:tcBorders>
+            <w:shd w:val="clear" w:color="auto" w:fill="1ABC9C"/>
+            <w:tcMar>
+              <w:top w:w="0" w:type="dxa"/>
+              <w:left w:w="108" w:type="dxa"/>
+              <w:bottom w:w="0" w:type="dxa"/>
+              <w:right w:w="108" w:type="dxa"/>
+            </w:tcMar>
+            <w:hideMark/>
+          </w:tcPr>
+          <w:p>
+            <w:pPr>
+              <w:spacing w:after="0" w:line="240" w:lineRule="auto"/>
+              <w:textAlignment w:val="baseline"/>
+              <w:rPr>
+                <w:rFonts w:eastAsia="Times New Roman" w:cstheme="minorHAnsi"/>
+                <w:color w:val="313537"/>
+                <w:sz w:val="26"/>
+                <w:szCs w:val="26"/>
+                <w:lang w:eastAsia="nl-NL"/>
+              </w:rPr>
+            </w:pPr>
+            <w:r>
+              <w:rPr>
+                <w:rFonts w:eastAsia="Times New Roman" w:cstheme="minorHAnsi"/>
+                <w:color w:val="313537"/>
+                <w:sz w:val="26"/>
+                <w:szCs w:val="26"/>
+                <w:lang w:eastAsia="nl-NL"/>
+              </w:rPr>
+              <w:t>Gewenst resultaat</w:t>
+            </w:r>
+          </w:p>
+        </w:tc>
+        <w:tc>
+          <w:tcPr>
+            <w:tcW w:w="1370" w:type="pct"/>
+            <w:tcBorders>
+              <w:top w:val="single" w:sz="8" w:space="0" w:color="auto"/>
+              <w:left w:val="nil"/>
+              <w:bottom w:val="single" w:sz="8" w:space="0" w:color="auto"/>
+              <w:right w:val="single" w:sz="8" w:space="0" w:color="auto"/>
+            </w:tcBorders>
+            <w:shd w:val="clear" w:color="auto" w:fill="1ABC9C"/>
+          </w:tcPr>
+          <w:p>
+            <w:pPr>
+              <w:spacing w:after="0" w:line="240" w:lineRule="auto"/>
+              <w:textAlignment w:val="baseline"/>
+              <w:rPr>
+                <w:rFonts w:eastAsia="Times New Roman" w:cstheme="minorHAnsi"/>
+                <w:color w:val="313537"/>
+                <w:sz w:val="26"/>
+                <w:szCs w:val="26"/>
+                <w:lang w:eastAsia="nl-NL"/>
+              </w:rPr>
+            </w:pPr>
+            <w:r>
+              <w:rPr>
+                <w:rFonts w:eastAsia="Times New Roman" w:cstheme="minorHAnsi"/>
+                <w:color w:val="313537"/>
+                <w:sz w:val="26"/>
+                <w:szCs w:val="26"/>
+                <w:lang w:eastAsia="nl-NL"/>
+              </w:rPr>
+              <w:t>Resultaat</w:t>
+            </w:r>
+          </w:p>
+        </w:tc>
+      </w:tr>
+      <w:tr>
+        <w:trPr>
+          <w:trHeight w:val="2339"/>
+        </w:trPr>
+        <w:tc>
+          <w:tcPr>
+            <w:tcW w:w="1259" w:type="pct"/>
+            <w:tcBorders>
+              <w:top w:val="nil"/>
+              <w:left w:val="single" w:sz="8" w:space="0" w:color="auto"/>
+              <w:bottom w:val="nil"/>
+              <w:right w:val="single" w:sz="8" w:space="0" w:color="auto"/>
+            </w:tcBorders>
+            <w:shd w:val="clear" w:color="auto" w:fill="FFFFFF"/>
+            <w:tcMar>
+              <w:top w:w="0" w:type="dxa"/>
+              <w:left w:w="108" w:type="dxa"/>
+              <w:bottom w:w="0" w:type="dxa"/>
+              <w:right w:w="108" w:type="dxa"/>
+            </w:tcMar>
+            <w:hideMark/>
+          </w:tcPr>
+          <w:p>
+            <w:pPr>
+              <w:spacing w:after="0" w:line="240" w:lineRule="auto"/>
+              <w:textAlignment w:val="baseline"/>
+              <w:rPr>
+                <w:rFonts w:eastAsia="Times New Roman" w:cstheme="minorHAnsi"/>
+                <w:color w:val="313537"/>
+                <w:sz w:val="26"/>
+                <w:szCs w:val="26"/>
+                <w:lang w:eastAsia="nl-NL"/>
+              </w:rPr>
+            </w:pPr>
+            <w:r>
+              <w:rPr>
+                <w:rFonts w:eastAsia="Times New Roman" w:cstheme="minorHAnsi"/>
+                <w:color w:val="313537"/>
+                <w:sz w:val="26"/>
+                <w:szCs w:val="26"/>
+                <w:lang w:eastAsia="nl-NL"/>
+              </w:rPr>
+              <w:t>Product plaatsen in winkelmand</w:t>
+            </w:r>
+          </w:p>
+        </w:tc>
+        <w:tc>
+          <w:tcPr>
+            <w:tcW w:w="1001" w:type="pct"/>
+            <w:tcBorders>
+              <w:top w:val="nil"/>
+              <w:left w:val="nil"/>
+              <w:bottom w:val="nil"/>
+              <w:right w:val="single" w:sz="8" w:space="0" w:color="auto"/>
+            </w:tcBorders>
+            <w:shd w:val="clear" w:color="auto" w:fill="FFFFFF"/>
+            <w:tcMar>
+              <w:top w:w="0" w:type="dxa"/>
+              <w:left w:w="108" w:type="dxa"/>
+              <w:bottom w:w="0" w:type="dxa"/>
+              <w:right w:w="108" w:type="dxa"/>
+            </w:tcMar>
+            <w:hideMark/>
+          </w:tcPr>
+          <w:p>
+            <w:pPr>
+              <w:spacing w:after="0" w:line="240" w:lineRule="auto"/>
+              <w:textAlignment w:val="baseline"/>
+              <w:rPr>
+                <w:rFonts w:eastAsia="Times New Roman" w:cstheme="minorHAnsi"/>
+                <w:color w:val="313537"/>
+                <w:sz w:val="26"/>
+                <w:szCs w:val="26"/>
+                <w:lang w:eastAsia="nl-NL"/>
+              </w:rPr>
+            </w:pPr>
+            <w:r>
+              <w:rPr>
+                <w:rFonts w:eastAsia="Times New Roman" w:cstheme="minorHAnsi"/>
+                <w:color w:val="313537"/>
+                <w:sz w:val="26"/>
+                <w:szCs w:val="26"/>
+                <w:lang w:eastAsia="nl-NL"/>
+              </w:rPr>
+              <w:t>Ga naar een productpagina en klik op de knop “voeg toe aan winkelmandje”</w:t>
+            </w:r>
+          </w:p>
+        </w:tc>
+        <w:tc>
+          <w:tcPr>
+            <w:tcW w:w="1370" w:type="pct"/>
+            <w:tcBorders>
+              <w:top w:val="nil"/>
+              <w:left w:val="nil"/>
+              <w:bottom w:val="nil"/>
+              <w:right w:val="single" w:sz="8" w:space="0" w:color="auto"/>
+            </w:tcBorders>
+            <w:shd w:val="clear" w:color="auto" w:fill="FFFFFF"/>
+            <w:tcMar>
+              <w:top w:w="0" w:type="dxa"/>
+              <w:left w:w="108" w:type="dxa"/>
+              <w:bottom w:w="0" w:type="dxa"/>
+              <w:right w:w="108" w:type="dxa"/>
+            </w:tcMar>
+            <w:hideMark/>
+          </w:tcPr>
+          <w:p>
+            <w:pPr>
+              <w:spacing w:after="0" w:line="240" w:lineRule="auto"/>
+              <w:textAlignment w:val="baseline"/>
+              <w:rPr>
+                <w:rFonts w:eastAsia="Times New Roman" w:cstheme="minorHAnsi"/>
+                <w:color w:val="313537"/>
+                <w:sz w:val="26"/>
+                <w:szCs w:val="26"/>
+                <w:lang w:eastAsia="nl-NL"/>
+              </w:rPr>
+            </w:pPr>
+            <w:r>
+              <w:rPr>
+                <w:rFonts w:eastAsia="Times New Roman" w:cstheme="minorHAnsi"/>
+                <w:color w:val="313537"/>
+                <w:sz w:val="26"/>
+                <w:szCs w:val="26"/>
+                <w:lang w:eastAsia="nl-NL"/>
+              </w:rPr>
+              <w:t>Er wordt één product</w:t>
+            </w:r>
+            <w:r>
+              <w:rPr>
+                <w:rFonts w:eastAsia="Times New Roman" w:cstheme="minorHAnsi"/>
+                <w:color w:val="313537"/>
+                <w:sz w:val="26"/>
+                <w:szCs w:val="26"/>
+                <w:lang w:eastAsia="nl-NL"/>
+              </w:rPr>
+              <w:t xml:space="preserve"> toegevoegd aan het winkelmandje</w:t>
+            </w:r>
+            <w:r>
+              <w:rPr>
+                <w:rFonts w:eastAsia="Times New Roman" w:cstheme="minorHAnsi"/>
+                <w:color w:val="313537"/>
+                <w:sz w:val="26"/>
+                <w:szCs w:val="26"/>
+                <w:lang w:eastAsia="nl-NL"/>
+              </w:rPr>
+              <w:t>.</w:t>
+            </w:r>
+          </w:p>
+        </w:tc>
+        <w:tc>
+          <w:tcPr>
+            <w:tcW w:w="1370" w:type="pct"/>
+            <w:tcBorders>
+              <w:top w:val="nil"/>
+              <w:left w:val="nil"/>
+              <w:bottom w:val="nil"/>
+              <w:right w:val="single" w:sz="8" w:space="0" w:color="auto"/>
+            </w:tcBorders>
+            <w:shd w:val="clear" w:color="auto" w:fill="FFFFFF"/>
+          </w:tcPr>
+          <w:p>
+            <w:pPr>
+              <w:spacing w:after="0" w:line="240" w:lineRule="auto"/>
+              <w:textAlignment w:val="baseline"/>
+              <w:rPr>
+                <w:rFonts w:eastAsia="Times New Roman" w:cstheme="minorHAnsi"/>
+                <w:color w:val="313537"/>
+                <w:sz w:val="26"/>
+                <w:szCs w:val="26"/>
+                <w:lang w:eastAsia="nl-NL"/>
+              </w:rPr>
+            </w:pPr>
+            <w:r>
+              <w:rPr>
+                <w:rFonts w:eastAsia="Times New Roman" w:cstheme="minorHAnsi"/>
+                <w:color w:val="313537"/>
+                <w:sz w:val="26"/>
+                <w:szCs w:val="26"/>
+                <w:lang w:eastAsia="nl-NL"/>
+              </w:rPr>
+              <w:t xml:space="preserve">Er wordt 1 product </w:t>
+            </w:r>
+            <w:r>
+              <w:rPr>
+                <w:rFonts w:eastAsia="Times New Roman" w:cstheme="minorHAnsi"/>
+                <w:color w:val="313537"/>
+                <w:sz w:val="26"/>
+                <w:szCs w:val="26"/>
+                <w:lang w:eastAsia="nl-NL"/>
+              </w:rPr>
+              <w:t>toegevoegd aan het winkelmandje.</w:t>
+            </w:r>
+          </w:p>
+        </w:tc>
+      </w:tr>
+      <w:tr>
+        <w:trPr>
+          <w:trHeight w:val="2407"/>
+        </w:trPr>
+        <w:tc>
+          <w:tcPr>
+            <w:tcW w:w="1259" w:type="pct"/>
+            <w:tcBorders>
+              <w:top w:val="nil"/>
+              <w:left w:val="single" w:sz="8" w:space="0" w:color="auto"/>
+              <w:bottom w:val="nil"/>
+              <w:right w:val="single" w:sz="8" w:space="0" w:color="auto"/>
+            </w:tcBorders>
+            <w:shd w:val="clear" w:color="auto" w:fill="FFFFFF"/>
+            <w:tcMar>
+              <w:top w:w="0" w:type="dxa"/>
+              <w:left w:w="108" w:type="dxa"/>
+              <w:bottom w:w="0" w:type="dxa"/>
+              <w:right w:w="108" w:type="dxa"/>
+            </w:tcMar>
+          </w:tcPr>
+          <w:p>
+            <w:pPr>
+              <w:spacing w:after="0" w:line="240" w:lineRule="auto"/>
+              <w:textAlignment w:val="baseline"/>
+              <w:rPr>
+                <w:rFonts w:eastAsia="Times New Roman" w:cstheme="minorHAnsi"/>
+                <w:color w:val="313537"/>
+                <w:sz w:val="26"/>
+                <w:szCs w:val="26"/>
+                <w:lang w:eastAsia="nl-NL"/>
+              </w:rPr>
+            </w:pPr>
+            <w:r>
+              <w:rPr>
+                <w:rFonts w:eastAsia="Times New Roman" w:cstheme="minorHAnsi"/>
+                <w:color w:val="313537"/>
+                <w:sz w:val="26"/>
+                <w:szCs w:val="26"/>
+                <w:lang w:eastAsia="nl-NL"/>
+              </w:rPr>
+              <w:t>Bekijken winkelmand</w:t>
+            </w:r>
+          </w:p>
+        </w:tc>
+        <w:tc>
+          <w:tcPr>
+            <w:tcW w:w="1001" w:type="pct"/>
+            <w:tcBorders>
+              <w:top w:val="nil"/>
+              <w:left w:val="nil"/>
+              <w:bottom w:val="nil"/>
+              <w:right w:val="single" w:sz="8" w:space="0" w:color="auto"/>
+            </w:tcBorders>
+            <w:shd w:val="clear" w:color="auto" w:fill="FFFFFF"/>
+            <w:tcMar>
+              <w:top w:w="0" w:type="dxa"/>
+              <w:left w:w="108" w:type="dxa"/>
+              <w:bottom w:w="0" w:type="dxa"/>
+              <w:right w:w="108" w:type="dxa"/>
+            </w:tcMar>
+          </w:tcPr>
+          <w:p>
+            <w:pPr>
+              <w:spacing w:after="0" w:line="240" w:lineRule="auto"/>
+              <w:textAlignment w:val="baseline"/>
+              <w:rPr>
+                <w:rFonts w:eastAsia="Times New Roman" w:cstheme="minorHAnsi"/>
+                <w:color w:val="313537"/>
+                <w:sz w:val="26"/>
+                <w:szCs w:val="26"/>
+                <w:lang w:eastAsia="nl-NL"/>
+              </w:rPr>
+            </w:pPr>
+            <w:r>
+              <w:rPr>
+                <w:rFonts w:eastAsia="Times New Roman" w:cstheme="minorHAnsi"/>
+                <w:color w:val="313537"/>
+                <w:sz w:val="26"/>
+                <w:szCs w:val="26"/>
+                <w:lang w:eastAsia="nl-NL"/>
+              </w:rPr>
+              <w:t>Kijk of de items, prijs, totaalprijs en naam zichtbaar zijn op de pagina.</w:t>
+            </w:r>
+          </w:p>
+        </w:tc>
+        <w:tc>
+          <w:tcPr>
+            <w:tcW w:w="1370" w:type="pct"/>
+            <w:tcBorders>
+              <w:top w:val="nil"/>
+              <w:left w:val="nil"/>
+              <w:bottom w:val="nil"/>
+              <w:right w:val="single" w:sz="8" w:space="0" w:color="auto"/>
+            </w:tcBorders>
+            <w:shd w:val="clear" w:color="auto" w:fill="FFFFFF"/>
+            <w:tcMar>
+              <w:top w:w="0" w:type="dxa"/>
+              <w:left w:w="108" w:type="dxa"/>
+              <w:bottom w:w="0" w:type="dxa"/>
+              <w:right w:w="108" w:type="dxa"/>
+            </w:tcMar>
+          </w:tcPr>
+          <w:p>
+            <w:pPr>
+              <w:spacing w:after="0" w:line="240" w:lineRule="auto"/>
+              <w:textAlignment w:val="baseline"/>
+              <w:rPr>
+                <w:rFonts w:eastAsia="Times New Roman" w:cstheme="minorHAnsi"/>
+                <w:color w:val="313537"/>
+                <w:sz w:val="26"/>
+                <w:szCs w:val="26"/>
+                <w:lang w:eastAsia="nl-NL"/>
+              </w:rPr>
+            </w:pPr>
+            <w:r>
+              <w:rPr>
+                <w:rFonts w:eastAsia="Times New Roman" w:cstheme="minorHAnsi"/>
+                <w:color w:val="313537"/>
+                <w:sz w:val="26"/>
+                <w:szCs w:val="26"/>
+                <w:lang w:eastAsia="nl-NL"/>
+              </w:rPr>
+              <w:t>Per product een naam de prijs laten zien onder aan het lijstje met producten de totaalprijs tonen.</w:t>
+            </w:r>
+          </w:p>
+        </w:tc>
+        <w:tc>
+          <w:tcPr>
+            <w:tcW w:w="1370" w:type="pct"/>
+            <w:tcBorders>
+              <w:top w:val="nil"/>
+              <w:left w:val="nil"/>
+              <w:bottom w:val="nil"/>
+              <w:right w:val="single" w:sz="8" w:space="0" w:color="auto"/>
+            </w:tcBorders>
+            <w:shd w:val="clear" w:color="auto" w:fill="FFFFFF"/>
+          </w:tcPr>
+          <w:p>
+            <w:pPr>
+              <w:spacing w:after="0" w:line="240" w:lineRule="auto"/>
+              <w:textAlignment w:val="baseline"/>
+              <w:rPr>
+                <w:rFonts w:eastAsia="Times New Roman" w:cstheme="minorHAnsi"/>
+                <w:color w:val="313537"/>
+                <w:sz w:val="26"/>
+                <w:szCs w:val="26"/>
+                <w:lang w:eastAsia="nl-NL"/>
+              </w:rPr>
+            </w:pPr>
+            <w:r>
+              <w:rPr>
+                <w:rFonts w:eastAsia="Times New Roman" w:cstheme="minorHAnsi"/>
+                <w:color w:val="313537"/>
+                <w:sz w:val="26"/>
+                <w:szCs w:val="26"/>
+                <w:lang w:eastAsia="nl-NL"/>
+              </w:rPr>
+              <w:t>De producten worden getoond met naam en prijs en onderaan staat de totaalprijs.</w:t>
+            </w:r>
+          </w:p>
+        </w:tc>
+      </w:tr>
+      <w:tr>
+        <w:trPr>
+          <w:trHeight w:val="2412"/>
+        </w:trPr>
+        <w:tc>
+          <w:tcPr>
+            <w:tcW w:w="1259" w:type="pct"/>
+            <w:tcBorders>
+              <w:top w:val="nil"/>
+              <w:left w:val="single" w:sz="8" w:space="0" w:color="auto"/>
+              <w:bottom w:val="nil"/>
+              <w:right w:val="single" w:sz="8" w:space="0" w:color="auto"/>
+            </w:tcBorders>
+            <w:shd w:val="clear" w:color="auto" w:fill="FFFFFF"/>
+            <w:tcMar>
+              <w:top w:w="0" w:type="dxa"/>
+              <w:left w:w="108" w:type="dxa"/>
+              <w:bottom w:w="0" w:type="dxa"/>
+              <w:right w:w="108" w:type="dxa"/>
+            </w:tcMar>
+          </w:tcPr>
+          <w:p>
+            <w:pPr>
+              <w:spacing w:after="0" w:line="240" w:lineRule="auto"/>
+              <w:textAlignment w:val="baseline"/>
+              <w:rPr>
+                <w:rFonts w:eastAsia="Times New Roman" w:cstheme="minorHAnsi"/>
+                <w:color w:val="313537"/>
+                <w:sz w:val="26"/>
+                <w:szCs w:val="26"/>
+                <w:lang w:eastAsia="nl-NL"/>
+              </w:rPr>
+            </w:pPr>
+            <w:r>
+              <w:rPr>
+                <w:rFonts w:eastAsia="Times New Roman" w:cstheme="minorHAnsi"/>
+                <w:color w:val="313537"/>
+                <w:sz w:val="26"/>
+                <w:szCs w:val="26"/>
+                <w:lang w:eastAsia="nl-NL"/>
+              </w:rPr>
+              <w:t>Aanpassen winkelmand</w:t>
+            </w:r>
+          </w:p>
+        </w:tc>
+        <w:tc>
+          <w:tcPr>
+            <w:tcW w:w="1001" w:type="pct"/>
+            <w:tcBorders>
+              <w:top w:val="nil"/>
+              <w:left w:val="nil"/>
+              <w:bottom w:val="nil"/>
+              <w:right w:val="single" w:sz="8" w:space="0" w:color="auto"/>
+            </w:tcBorders>
+            <w:shd w:val="clear" w:color="auto" w:fill="FFFFFF"/>
+            <w:tcMar>
+              <w:top w:w="0" w:type="dxa"/>
+              <w:left w:w="108" w:type="dxa"/>
+              <w:bottom w:w="0" w:type="dxa"/>
+              <w:right w:w="108" w:type="dxa"/>
+            </w:tcMar>
+          </w:tcPr>
+          <w:p>
+            <w:pPr>
+              <w:spacing w:after="0" w:line="240" w:lineRule="auto"/>
+              <w:textAlignment w:val="baseline"/>
+              <w:rPr>
+                <w:rFonts w:eastAsia="Times New Roman" w:cstheme="minorHAnsi"/>
+                <w:color w:val="313537"/>
+                <w:sz w:val="26"/>
+                <w:szCs w:val="26"/>
+                <w:lang w:eastAsia="nl-NL"/>
+              </w:rPr>
+            </w:pPr>
+            <w:r>
+              <w:rPr>
+                <w:rFonts w:eastAsia="Times New Roman" w:cstheme="minorHAnsi"/>
+                <w:color w:val="313537"/>
+                <w:sz w:val="26"/>
+                <w:szCs w:val="26"/>
+                <w:lang w:eastAsia="nl-NL"/>
+              </w:rPr>
+              <w:t xml:space="preserve">Klik op de pijltjes om het aantal items aan te passen daarna op opslaan/enter klikken </w:t>
+            </w:r>
+          </w:p>
+        </w:tc>
+        <w:tc>
+          <w:tcPr>
+            <w:tcW w:w="1370" w:type="pct"/>
+            <w:tcBorders>
+              <w:top w:val="nil"/>
+              <w:left w:val="nil"/>
+              <w:bottom w:val="nil"/>
+              <w:right w:val="single" w:sz="8" w:space="0" w:color="auto"/>
+            </w:tcBorders>
+            <w:shd w:val="clear" w:color="auto" w:fill="FFFFFF"/>
+            <w:tcMar>
+              <w:top w:w="0" w:type="dxa"/>
+              <w:left w:w="108" w:type="dxa"/>
+              <w:bottom w:w="0" w:type="dxa"/>
+              <w:right w:w="108" w:type="dxa"/>
+            </w:tcMar>
+          </w:tcPr>
+          <w:p>
+            <w:pPr>
+              <w:spacing w:after="0" w:line="240" w:lineRule="auto"/>
+              <w:textAlignment w:val="baseline"/>
+              <w:rPr>
+                <w:rFonts w:eastAsia="Times New Roman" w:cstheme="minorHAnsi"/>
+                <w:color w:val="313537"/>
+                <w:sz w:val="26"/>
+                <w:szCs w:val="26"/>
+                <w:lang w:eastAsia="nl-NL"/>
+              </w:rPr>
+            </w:pPr>
+            <w:r>
+              <w:rPr>
+                <w:rFonts w:eastAsia="Times New Roman" w:cstheme="minorHAnsi"/>
+                <w:color w:val="313537"/>
+                <w:sz w:val="26"/>
+                <w:szCs w:val="26"/>
+                <w:lang w:eastAsia="nl-NL"/>
+              </w:rPr>
+              <w:t>Het aantal Items gaat met het aantal klikken omhoog en na opslaan wordt de prijs aangepast</w:t>
+            </w:r>
+          </w:p>
+        </w:tc>
+        <w:tc>
+          <w:tcPr>
+            <w:tcW w:w="1370" w:type="pct"/>
+            <w:tcBorders>
+              <w:top w:val="nil"/>
+              <w:left w:val="nil"/>
+              <w:bottom w:val="nil"/>
+              <w:right w:val="single" w:sz="8" w:space="0" w:color="auto"/>
+            </w:tcBorders>
+            <w:shd w:val="clear" w:color="auto" w:fill="FFFFFF"/>
+          </w:tcPr>
+          <w:p>
+            <w:pPr>
+              <w:spacing w:after="0" w:line="240" w:lineRule="auto"/>
+              <w:textAlignment w:val="baseline"/>
+              <w:rPr>
+                <w:rFonts w:eastAsia="Times New Roman" w:cstheme="minorHAnsi"/>
+                <w:color w:val="313537"/>
+                <w:sz w:val="26"/>
+                <w:szCs w:val="26"/>
+                <w:lang w:eastAsia="nl-NL"/>
+              </w:rPr>
+            </w:pPr>
+            <w:r>
+              <w:rPr>
+                <w:rFonts w:eastAsia="Times New Roman" w:cstheme="minorHAnsi"/>
+                <w:color w:val="313537"/>
+                <w:sz w:val="26"/>
+                <w:szCs w:val="26"/>
+                <w:lang w:eastAsia="nl-NL"/>
+              </w:rPr>
+              <w:t>Het aantal wordt aangepast en na het opslaan de prijs ook</w:t>
+            </w:r>
+          </w:p>
+        </w:tc>
+      </w:tr>
+      <w:tr>
+        <w:trPr>
+          <w:trHeight w:val="2263"/>
+        </w:trPr>
+        <w:tc>
+          <w:tcPr>
+            <w:tcW w:w="1259" w:type="pct"/>
+            <w:tcBorders>
+              <w:top w:val="nil"/>
+              <w:left w:val="single" w:sz="8" w:space="0" w:color="auto"/>
+              <w:bottom w:val="nil"/>
+              <w:right w:val="single" w:sz="8" w:space="0" w:color="auto"/>
+            </w:tcBorders>
+            <w:shd w:val="clear" w:color="auto" w:fill="FFFFFF"/>
+            <w:tcMar>
+              <w:top w:w="0" w:type="dxa"/>
+              <w:left w:w="108" w:type="dxa"/>
+              <w:bottom w:w="0" w:type="dxa"/>
+              <w:right w:w="108" w:type="dxa"/>
+            </w:tcMar>
+          </w:tcPr>
+          <w:p>
+            <w:pPr>
+              <w:spacing w:after="0" w:line="240" w:lineRule="auto"/>
+              <w:textAlignment w:val="baseline"/>
+              <w:rPr>
+                <w:rFonts w:eastAsia="Times New Roman" w:cstheme="minorHAnsi"/>
+                <w:color w:val="313537"/>
+                <w:sz w:val="26"/>
+                <w:szCs w:val="26"/>
+                <w:lang w:eastAsia="nl-NL"/>
+              </w:rPr>
+            </w:pPr>
+          </w:p>
+        </w:tc>
+        <w:tc>
+          <w:tcPr>
+            <w:tcW w:w="1001" w:type="pct"/>
+            <w:tcBorders>
+              <w:top w:val="nil"/>
+              <w:left w:val="nil"/>
+              <w:bottom w:val="nil"/>
+              <w:right w:val="single" w:sz="8" w:space="0" w:color="auto"/>
+            </w:tcBorders>
+            <w:shd w:val="clear" w:color="auto" w:fill="FFFFFF"/>
+            <w:tcMar>
+              <w:top w:w="0" w:type="dxa"/>
+              <w:left w:w="108" w:type="dxa"/>
+              <w:bottom w:w="0" w:type="dxa"/>
+              <w:right w:w="108" w:type="dxa"/>
+            </w:tcMar>
+          </w:tcPr>
+          <w:p>
+            <w:pPr>
+              <w:spacing w:after="0" w:line="240" w:lineRule="auto"/>
+              <w:textAlignment w:val="baseline"/>
+              <w:rPr>
+                <w:rFonts w:eastAsia="Times New Roman" w:cstheme="minorHAnsi"/>
+                <w:color w:val="313537"/>
+                <w:sz w:val="26"/>
+                <w:szCs w:val="26"/>
+                <w:lang w:eastAsia="nl-NL"/>
+              </w:rPr>
+            </w:pPr>
+            <w:r>
+              <w:rPr>
+                <w:rFonts w:eastAsia="Times New Roman" w:cstheme="minorHAnsi"/>
+                <w:color w:val="313537"/>
+                <w:sz w:val="26"/>
+                <w:szCs w:val="26"/>
+                <w:lang w:eastAsia="nl-NL"/>
+              </w:rPr>
+              <w:t>Op het aantal klikken en een nieuw aantal typen en daarna opslaan</w:t>
+            </w:r>
+          </w:p>
+        </w:tc>
+        <w:tc>
+          <w:tcPr>
+            <w:tcW w:w="1370" w:type="pct"/>
+            <w:tcBorders>
+              <w:top w:val="nil"/>
+              <w:left w:val="nil"/>
+              <w:bottom w:val="nil"/>
+              <w:right w:val="single" w:sz="8" w:space="0" w:color="auto"/>
+            </w:tcBorders>
+            <w:shd w:val="clear" w:color="auto" w:fill="FFFFFF"/>
+            <w:tcMar>
+              <w:top w:w="0" w:type="dxa"/>
+              <w:left w:w="108" w:type="dxa"/>
+              <w:bottom w:w="0" w:type="dxa"/>
+              <w:right w:w="108" w:type="dxa"/>
+            </w:tcMar>
+          </w:tcPr>
+          <w:p>
+            <w:pPr>
+              <w:spacing w:after="0" w:line="240" w:lineRule="auto"/>
+              <w:textAlignment w:val="baseline"/>
+              <w:rPr>
+                <w:rFonts w:eastAsia="Times New Roman" w:cstheme="minorHAnsi"/>
+                <w:color w:val="313537"/>
+                <w:sz w:val="26"/>
+                <w:szCs w:val="26"/>
+                <w:lang w:eastAsia="nl-NL"/>
+              </w:rPr>
+            </w:pPr>
+            <w:r>
+              <w:rPr>
+                <w:rFonts w:eastAsia="Times New Roman" w:cstheme="minorHAnsi"/>
+                <w:color w:val="313537"/>
+                <w:sz w:val="26"/>
+                <w:szCs w:val="26"/>
+                <w:lang w:eastAsia="nl-NL"/>
+              </w:rPr>
+              <w:t xml:space="preserve">Het aantal Items </w:t>
+            </w:r>
+            <w:r>
+              <w:rPr>
+                <w:rFonts w:eastAsia="Times New Roman" w:cstheme="minorHAnsi"/>
+                <w:color w:val="313537"/>
+                <w:sz w:val="26"/>
+                <w:szCs w:val="26"/>
+                <w:lang w:eastAsia="nl-NL"/>
+              </w:rPr>
+              <w:t>wordt aangepast naar</w:t>
+            </w:r>
+            <w:r>
+              <w:rPr>
+                <w:rFonts w:eastAsia="Times New Roman" w:cstheme="minorHAnsi"/>
+                <w:color w:val="313537"/>
+                <w:sz w:val="26"/>
+                <w:szCs w:val="26"/>
+                <w:lang w:eastAsia="nl-NL"/>
+              </w:rPr>
+              <w:t xml:space="preserve"> het</w:t>
+            </w:r>
+            <w:r>
+              <w:rPr>
+                <w:rFonts w:eastAsia="Times New Roman" w:cstheme="minorHAnsi"/>
+                <w:color w:val="313537"/>
+                <w:sz w:val="26"/>
+                <w:szCs w:val="26"/>
+                <w:lang w:eastAsia="nl-NL"/>
+              </w:rPr>
+              <w:t xml:space="preserve"> gewenste</w:t>
+            </w:r>
+            <w:r>
+              <w:rPr>
+                <w:rFonts w:eastAsia="Times New Roman" w:cstheme="minorHAnsi"/>
+                <w:color w:val="313537"/>
+                <w:sz w:val="26"/>
+                <w:szCs w:val="26"/>
+                <w:lang w:eastAsia="nl-NL"/>
+              </w:rPr>
+              <w:t xml:space="preserve"> aantal en na opslaan wordt de prijs aangepast</w:t>
+            </w:r>
+          </w:p>
+        </w:tc>
+        <w:tc>
+          <w:tcPr>
+            <w:tcW w:w="1370" w:type="pct"/>
+            <w:tcBorders>
+              <w:top w:val="nil"/>
+              <w:left w:val="nil"/>
+              <w:bottom w:val="nil"/>
+              <w:right w:val="single" w:sz="8" w:space="0" w:color="auto"/>
+            </w:tcBorders>
+            <w:shd w:val="clear" w:color="auto" w:fill="FFFFFF"/>
+          </w:tcPr>
+          <w:p>
+            <w:pPr>
+              <w:spacing w:after="0" w:line="240" w:lineRule="auto"/>
+              <w:textAlignment w:val="baseline"/>
+              <w:rPr>
+                <w:rFonts w:eastAsia="Times New Roman" w:cstheme="minorHAnsi"/>
+                <w:color w:val="313537"/>
+                <w:sz w:val="26"/>
+                <w:szCs w:val="26"/>
+                <w:lang w:eastAsia="nl-NL"/>
+              </w:rPr>
+            </w:pPr>
+            <w:r>
+              <w:rPr>
+                <w:rFonts w:eastAsia="Times New Roman" w:cstheme="minorHAnsi"/>
+                <w:color w:val="313537"/>
+                <w:sz w:val="26"/>
+                <w:szCs w:val="26"/>
+                <w:lang w:eastAsia="nl-NL"/>
+              </w:rPr>
+              <w:t>Het aantal wordt aangepast en na het opslaan de prijs ook</w:t>
+            </w:r>
+          </w:p>
+        </w:tc>
+      </w:tr>
+      <w:tr>
+        <w:trPr>
+          <w:trHeight w:val="1139"/>
+        </w:trPr>
+        <w:tc>
+          <w:tcPr>
+            <w:tcW w:w="1259" w:type="pct"/>
+            <w:tcBorders>
+              <w:top w:val="nil"/>
+              <w:left w:val="single" w:sz="8" w:space="0" w:color="auto"/>
+              <w:bottom w:val="nil"/>
+              <w:right w:val="single" w:sz="8" w:space="0" w:color="auto"/>
+            </w:tcBorders>
+            <w:shd w:val="clear" w:color="auto" w:fill="FFFFFF"/>
+            <w:tcMar>
+              <w:top w:w="0" w:type="dxa"/>
+              <w:left w:w="108" w:type="dxa"/>
+              <w:bottom w:w="0" w:type="dxa"/>
+              <w:right w:w="108" w:type="dxa"/>
+            </w:tcMar>
+          </w:tcPr>
+          <w:p>
+            <w:pPr>
+              <w:spacing w:after="0" w:line="240" w:lineRule="auto"/>
+              <w:textAlignment w:val="baseline"/>
+              <w:rPr>
+                <w:rFonts w:eastAsia="Times New Roman" w:cstheme="minorHAnsi"/>
+                <w:color w:val="313537"/>
+                <w:sz w:val="26"/>
+                <w:szCs w:val="26"/>
+                <w:lang w:eastAsia="nl-NL"/>
+              </w:rPr>
+            </w:pPr>
+          </w:p>
+        </w:tc>
+        <w:tc>
+          <w:tcPr>
+            <w:tcW w:w="1001" w:type="pct"/>
+            <w:tcBorders>
+              <w:top w:val="nil"/>
+              <w:left w:val="nil"/>
+              <w:bottom w:val="nil"/>
+              <w:right w:val="single" w:sz="8" w:space="0" w:color="auto"/>
+            </w:tcBorders>
+            <w:shd w:val="clear" w:color="auto" w:fill="FFFFFF"/>
+            <w:tcMar>
+              <w:top w:w="0" w:type="dxa"/>
+              <w:left w:w="108" w:type="dxa"/>
+              <w:bottom w:w="0" w:type="dxa"/>
+              <w:right w:w="108" w:type="dxa"/>
+            </w:tcMar>
+          </w:tcPr>
+          <w:p>
+            <w:pPr>
+              <w:spacing w:after="0" w:line="240" w:lineRule="auto"/>
+              <w:textAlignment w:val="baseline"/>
+              <w:rPr>
+                <w:rFonts w:eastAsia="Times New Roman" w:cstheme="minorHAnsi"/>
+                <w:color w:val="313537"/>
+                <w:sz w:val="26"/>
+                <w:szCs w:val="26"/>
+                <w:lang w:eastAsia="nl-NL"/>
+              </w:rPr>
+            </w:pPr>
+            <w:r>
+              <w:rPr>
+                <w:rFonts w:eastAsia="Times New Roman" w:cstheme="minorHAnsi"/>
+                <w:color w:val="313537"/>
+                <w:sz w:val="26"/>
+                <w:szCs w:val="26"/>
+                <w:lang w:eastAsia="nl-NL"/>
+              </w:rPr>
+              <w:t xml:space="preserve">Op knop “delete” drukken </w:t>
+            </w:r>
+          </w:p>
+        </w:tc>
+        <w:tc>
+          <w:tcPr>
+            <w:tcW w:w="1370" w:type="pct"/>
+            <w:tcBorders>
+              <w:top w:val="nil"/>
+              <w:left w:val="nil"/>
+              <w:bottom w:val="nil"/>
+              <w:right w:val="single" w:sz="8" w:space="0" w:color="auto"/>
+            </w:tcBorders>
+            <w:shd w:val="clear" w:color="auto" w:fill="FFFFFF"/>
+            <w:tcMar>
+              <w:top w:w="0" w:type="dxa"/>
+              <w:left w:w="108" w:type="dxa"/>
+              <w:bottom w:w="0" w:type="dxa"/>
+              <w:right w:w="108" w:type="dxa"/>
+            </w:tcMar>
+          </w:tcPr>
+          <w:p>
+            <w:pPr>
+              <w:spacing w:after="0" w:line="240" w:lineRule="auto"/>
+              <w:textAlignment w:val="baseline"/>
+              <w:rPr>
+                <w:rFonts w:eastAsia="Times New Roman" w:cstheme="minorHAnsi"/>
+                <w:color w:val="313537"/>
+                <w:sz w:val="26"/>
+                <w:szCs w:val="26"/>
+                <w:lang w:eastAsia="nl-NL"/>
+              </w:rPr>
+            </w:pPr>
+            <w:r>
+              <w:rPr>
+                <w:rFonts w:eastAsia="Times New Roman" w:cstheme="minorHAnsi"/>
+                <w:color w:val="313537"/>
+                <w:sz w:val="26"/>
+                <w:szCs w:val="26"/>
+                <w:lang w:eastAsia="nl-NL"/>
+              </w:rPr>
+              <w:t>Het product wordt uit de winkelmand gehaald zonder de andere producten aan te passen</w:t>
+            </w:r>
+          </w:p>
+        </w:tc>
+        <w:tc>
+          <w:tcPr>
+            <w:tcW w:w="1370" w:type="pct"/>
+            <w:tcBorders>
+              <w:top w:val="nil"/>
+              <w:left w:val="nil"/>
+              <w:bottom w:val="nil"/>
+              <w:right w:val="single" w:sz="8" w:space="0" w:color="auto"/>
+            </w:tcBorders>
+            <w:shd w:val="clear" w:color="auto" w:fill="FFFFFF"/>
+          </w:tcPr>
+          <w:p>
+            <w:pPr>
+              <w:spacing w:after="0" w:line="240" w:lineRule="auto"/>
+              <w:textAlignment w:val="baseline"/>
+              <w:rPr>
+                <w:rFonts w:eastAsia="Times New Roman" w:cstheme="minorHAnsi"/>
+                <w:color w:val="313537"/>
+                <w:sz w:val="26"/>
+                <w:szCs w:val="26"/>
+                <w:lang w:eastAsia="nl-NL"/>
+              </w:rPr>
+            </w:pPr>
+            <w:r>
+              <w:rPr>
+                <w:rFonts w:eastAsia="Times New Roman" w:cstheme="minorHAnsi"/>
+                <w:color w:val="313537"/>
+                <w:sz w:val="26"/>
+                <w:szCs w:val="26"/>
+                <w:lang w:eastAsia="nl-NL"/>
+              </w:rPr>
+              <w:t>Het product verdwijnt uit de winkelmand</w:t>
+            </w:r>
+          </w:p>
+          <w:p>
+            <w:pPr>
+              <w:spacing w:after="0" w:line="240" w:lineRule="auto"/>
+              <w:textAlignment w:val="baseline"/>
+              <w:rPr>
+                <w:rFonts w:eastAsia="Times New Roman" w:cstheme="minorHAnsi"/>
+                <w:color w:val="313537"/>
+                <w:sz w:val="26"/>
+                <w:szCs w:val="26"/>
+                <w:lang w:eastAsia="nl-NL"/>
+              </w:rPr>
+            </w:pPr>
+          </w:p>
+        </w:tc>
+      </w:tr>
+    </w:tbl>
+    <w:p>
+      <w:pPr>
+        <w:rPr>
+          <w:rFonts w:cstheme="minorHAnsi"/>
+          <w:b/>
+          <w:bCs/>
+        </w:rPr>
+      </w:pPr>
+    </w:p>
     <w:sectPr>
       <w:footerReference w:type="default" r:id="rId9"/>
       <w:pgSz w:w="11906" w:h="16838"/>
@@ -6316,7 +7412,6 @@
         <w:docPartUnique/>
       </w:docPartObj>
     </w:sdtPr>
-    <w:sdtEndPr/>
     <w:sdtContent>
       <w:p>
         <w:pPr>

</xml_diff>

<commit_message>
test raportage sprint 4 bijgewerkt
</commit_message>
<xml_diff>
--- a/FO + TO + Test/testrapportage_nerdy_gadgets.docx
+++ b/FO + TO + Test/testrapportage_nerdy_gadgets.docx
@@ -1508,23 +1508,7 @@
                 <w:lang w:eastAsia="nl-NL"/>
               </w:rPr>
               <w:lastRenderedPageBreak/>
-              <w:t xml:space="preserve">Product 16 geeft </w:t>
-            </w:r>
-            <w:proofErr w:type="spellStart"/>
-            <w:r>
-              <w:rPr>
-                <w:rFonts w:eastAsia="Times New Roman" w:cstheme="minorHAnsi"/>
-                <w:lang w:eastAsia="nl-NL"/>
-              </w:rPr>
-              <w:t>filmateriaal</w:t>
-            </w:r>
-            <w:proofErr w:type="spellEnd"/>
-            <w:r>
-              <w:rPr>
-                <w:rFonts w:eastAsia="Times New Roman" w:cstheme="minorHAnsi"/>
-                <w:lang w:eastAsia="nl-NL"/>
-              </w:rPr>
-              <w:t xml:space="preserve"> weer met een link.</w:t>
+              <w:t>Product 16 geeft filmateriaal weer met een link.</w:t>
             </w:r>
           </w:p>
           <w:p>
@@ -2943,23 +2927,7 @@
                 <w:rFonts w:eastAsia="Times New Roman" w:cstheme="minorHAnsi"/>
                 <w:lang w:eastAsia="nl-NL"/>
               </w:rPr>
-              <w:t xml:space="preserve">Product 16 geeft </w:t>
-            </w:r>
-            <w:proofErr w:type="spellStart"/>
-            <w:r>
-              <w:rPr>
-                <w:rFonts w:eastAsia="Times New Roman" w:cstheme="minorHAnsi"/>
-                <w:lang w:eastAsia="nl-NL"/>
-              </w:rPr>
-              <w:t>filmateriaal</w:t>
-            </w:r>
-            <w:proofErr w:type="spellEnd"/>
-            <w:r>
-              <w:rPr>
-                <w:rFonts w:eastAsia="Times New Roman" w:cstheme="minorHAnsi"/>
-                <w:lang w:eastAsia="nl-NL"/>
-              </w:rPr>
-              <w:t xml:space="preserve"> weer met een link.</w:t>
+              <w:t>Product 16 geeft filmateriaal weer met een link.</w:t>
             </w:r>
           </w:p>
           <w:p>
@@ -3468,7 +3436,8 @@
     </w:p>
     <w:tbl>
       <w:tblPr>
-        <w:tblW w:w="5000" w:type="pct"/>
+        <w:tblW w:w="5319" w:type="pct"/>
+        <w:tblInd w:w="-577" w:type="dxa"/>
         <w:shd w:val="clear" w:color="auto" w:fill="FFFFFF"/>
         <w:tblCellMar>
           <w:left w:w="0" w:type="dxa"/>
@@ -3477,7 +3446,7 @@
         <w:tblLook w:val="04A0" w:firstRow="1" w:lastRow="0" w:firstColumn="1" w:lastColumn="0" w:noHBand="0" w:noVBand="1"/>
       </w:tblPr>
       <w:tblGrid>
-        <w:gridCol w:w="2394"/>
+        <w:gridCol w:w="2972"/>
         <w:gridCol w:w="1474"/>
         <w:gridCol w:w="2592"/>
         <w:gridCol w:w="2592"/>
@@ -3485,7 +3454,7 @@
       <w:tr>
         <w:tc>
           <w:tcPr>
-            <w:tcW w:w="1322" w:type="pct"/>
+            <w:tcW w:w="1543" w:type="pct"/>
             <w:tcBorders>
               <w:top w:val="single" w:sz="8" w:space="0" w:color="auto"/>
               <w:left w:val="single" w:sz="8" w:space="0" w:color="auto"/>
@@ -3527,7 +3496,7 @@
         </w:tc>
         <w:tc>
           <w:tcPr>
-            <w:tcW w:w="814" w:type="pct"/>
+            <w:tcW w:w="765" w:type="pct"/>
             <w:tcBorders>
               <w:top w:val="single" w:sz="8" w:space="0" w:color="auto"/>
               <w:left w:val="nil"/>
@@ -3569,7 +3538,7 @@
         </w:tc>
         <w:tc>
           <w:tcPr>
-            <w:tcW w:w="1432" w:type="pct"/>
+            <w:tcW w:w="1346" w:type="pct"/>
             <w:tcBorders>
               <w:top w:val="single" w:sz="8" w:space="0" w:color="auto"/>
               <w:left w:val="nil"/>
@@ -3611,7 +3580,7 @@
         </w:tc>
         <w:tc>
           <w:tcPr>
-            <w:tcW w:w="1432" w:type="pct"/>
+            <w:tcW w:w="1346" w:type="pct"/>
             <w:tcBorders>
               <w:top w:val="single" w:sz="8" w:space="0" w:color="auto"/>
               <w:left w:val="nil"/>
@@ -3648,7 +3617,7 @@
       <w:tr>
         <w:tc>
           <w:tcPr>
-            <w:tcW w:w="1322" w:type="pct"/>
+            <w:tcW w:w="1543" w:type="pct"/>
             <w:tcBorders>
               <w:top w:val="nil"/>
               <w:left w:val="single" w:sz="8" w:space="0" w:color="auto"/>
@@ -3690,7 +3659,7 @@
         </w:tc>
         <w:tc>
           <w:tcPr>
-            <w:tcW w:w="814" w:type="pct"/>
+            <w:tcW w:w="765" w:type="pct"/>
             <w:tcBorders>
               <w:top w:val="nil"/>
               <w:left w:val="nil"/>
@@ -3732,7 +3701,7 @@
         </w:tc>
         <w:tc>
           <w:tcPr>
-            <w:tcW w:w="1432" w:type="pct"/>
+            <w:tcW w:w="1346" w:type="pct"/>
             <w:tcBorders>
               <w:top w:val="nil"/>
               <w:left w:val="nil"/>
@@ -3774,7 +3743,7 @@
         </w:tc>
         <w:tc>
           <w:tcPr>
-            <w:tcW w:w="1432" w:type="pct"/>
+            <w:tcW w:w="1346" w:type="pct"/>
             <w:tcBorders>
               <w:top w:val="nil"/>
               <w:left w:val="nil"/>
@@ -3811,7 +3780,7 @@
       <w:tr>
         <w:tc>
           <w:tcPr>
-            <w:tcW w:w="1322" w:type="pct"/>
+            <w:tcW w:w="1543" w:type="pct"/>
             <w:tcBorders>
               <w:top w:val="nil"/>
               <w:left w:val="single" w:sz="8" w:space="0" w:color="auto"/>
@@ -3853,7 +3822,7 @@
         </w:tc>
         <w:tc>
           <w:tcPr>
-            <w:tcW w:w="814" w:type="pct"/>
+            <w:tcW w:w="765" w:type="pct"/>
             <w:tcBorders>
               <w:top w:val="nil"/>
               <w:left w:val="nil"/>
@@ -3895,7 +3864,7 @@
         </w:tc>
         <w:tc>
           <w:tcPr>
-            <w:tcW w:w="1432" w:type="pct"/>
+            <w:tcW w:w="1346" w:type="pct"/>
             <w:tcBorders>
               <w:top w:val="nil"/>
               <w:left w:val="nil"/>
@@ -3937,7 +3906,7 @@
         </w:tc>
         <w:tc>
           <w:tcPr>
-            <w:tcW w:w="1432" w:type="pct"/>
+            <w:tcW w:w="1346" w:type="pct"/>
             <w:tcBorders>
               <w:top w:val="nil"/>
               <w:left w:val="nil"/>
@@ -3974,7 +3943,7 @@
       <w:tr>
         <w:tc>
           <w:tcPr>
-            <w:tcW w:w="1322" w:type="pct"/>
+            <w:tcW w:w="1543" w:type="pct"/>
             <w:tcBorders>
               <w:top w:val="nil"/>
               <w:left w:val="single" w:sz="8" w:space="0" w:color="auto"/>
@@ -4010,101 +3979,13 @@
                 <w:szCs w:val="26"/>
                 <w:lang w:eastAsia="nl-NL"/>
               </w:rPr>
-              <w:t>Als bezoeker kan ik zoeken op een deel van een productomschrijving (</w:t>
-            </w:r>
-            <w:proofErr w:type="spellStart"/>
-            <w:r>
-              <w:rPr>
-                <w:rFonts w:eastAsia="Times New Roman" w:cstheme="minorHAnsi"/>
-                <w:color w:val="313537"/>
-                <w:sz w:val="26"/>
-                <w:szCs w:val="26"/>
-                <w:lang w:eastAsia="nl-NL"/>
-              </w:rPr>
-              <w:t>bijv</w:t>
-            </w:r>
-            <w:proofErr w:type="spellEnd"/>
-            <w:r>
-              <w:rPr>
-                <w:rFonts w:eastAsia="Times New Roman" w:cstheme="minorHAnsi"/>
-                <w:color w:val="313537"/>
-                <w:sz w:val="26"/>
-                <w:szCs w:val="26"/>
-                <w:lang w:eastAsia="nl-NL"/>
-              </w:rPr>
-              <w:t xml:space="preserve"> zoeken op ‘</w:t>
-            </w:r>
-            <w:proofErr w:type="spellStart"/>
-            <w:r>
-              <w:rPr>
-                <w:rFonts w:eastAsia="Times New Roman" w:cstheme="minorHAnsi"/>
-                <w:color w:val="313537"/>
-                <w:sz w:val="26"/>
-                <w:szCs w:val="26"/>
-                <w:lang w:eastAsia="nl-NL"/>
-              </w:rPr>
-              <w:t>launch</w:t>
-            </w:r>
-            <w:proofErr w:type="spellEnd"/>
-            <w:r>
-              <w:rPr>
-                <w:rFonts w:eastAsia="Times New Roman" w:cstheme="minorHAnsi"/>
-                <w:color w:val="313537"/>
-                <w:sz w:val="26"/>
-                <w:szCs w:val="26"/>
-                <w:lang w:eastAsia="nl-NL"/>
-              </w:rPr>
-              <w:t xml:space="preserve">’ geeft als optie de ‘USB </w:t>
-            </w:r>
-            <w:proofErr w:type="spellStart"/>
-            <w:r>
-              <w:rPr>
-                <w:rFonts w:eastAsia="Times New Roman" w:cstheme="minorHAnsi"/>
-                <w:color w:val="313537"/>
-                <w:sz w:val="26"/>
-                <w:szCs w:val="26"/>
-                <w:lang w:eastAsia="nl-NL"/>
-              </w:rPr>
-              <w:t>rocket</w:t>
-            </w:r>
-            <w:proofErr w:type="spellEnd"/>
-            <w:r>
-              <w:rPr>
-                <w:rFonts w:eastAsia="Times New Roman" w:cstheme="minorHAnsi"/>
-                <w:color w:val="313537"/>
-                <w:sz w:val="26"/>
-                <w:szCs w:val="26"/>
-                <w:lang w:eastAsia="nl-NL"/>
-              </w:rPr>
-              <w:t xml:space="preserve"> </w:t>
-            </w:r>
-            <w:proofErr w:type="spellStart"/>
-            <w:r>
-              <w:rPr>
-                <w:rFonts w:eastAsia="Times New Roman" w:cstheme="minorHAnsi"/>
-                <w:color w:val="313537"/>
-                <w:sz w:val="26"/>
-                <w:szCs w:val="26"/>
-                <w:lang w:eastAsia="nl-NL"/>
-              </w:rPr>
-              <w:t>launcher</w:t>
-            </w:r>
-            <w:proofErr w:type="spellEnd"/>
-            <w:r>
-              <w:rPr>
-                <w:rFonts w:eastAsia="Times New Roman" w:cstheme="minorHAnsi"/>
-                <w:color w:val="313537"/>
-                <w:sz w:val="26"/>
-                <w:szCs w:val="26"/>
-                <w:lang w:eastAsia="nl-NL"/>
-              </w:rPr>
-              <w:t>’).</w:t>
-            </w:r>
-          </w:p>
-        </w:tc>
-        <w:tc>
-          <w:tcPr>
-            <w:tcW w:w="814" w:type="pct"/>
+              <w:t>Als bezoeker kan ik zoeken op een deel van een productomschrijving (bijv zoeken op ‘launch’ geeft als optie de ‘USB rocket launcher’).</w:t>
+            </w:r>
+          </w:p>
+        </w:tc>
+        <w:tc>
+          <w:tcPr>
+            <w:tcW w:w="765" w:type="pct"/>
             <w:tcBorders>
               <w:top w:val="nil"/>
               <w:left w:val="nil"/>
@@ -4140,35 +4021,13 @@
                 <w:szCs w:val="26"/>
                 <w:lang w:eastAsia="nl-NL"/>
               </w:rPr>
-              <w:t>Vul in het zoekveld de zoekterm “</w:t>
-            </w:r>
-            <w:proofErr w:type="spellStart"/>
-            <w:r>
-              <w:rPr>
-                <w:rFonts w:eastAsia="Times New Roman" w:cstheme="minorHAnsi"/>
-                <w:color w:val="313537"/>
-                <w:sz w:val="26"/>
-                <w:szCs w:val="26"/>
-                <w:lang w:eastAsia="nl-NL"/>
-              </w:rPr>
-              <w:t>launch</w:t>
-            </w:r>
-            <w:proofErr w:type="spellEnd"/>
-            <w:r>
-              <w:rPr>
-                <w:rFonts w:eastAsia="Times New Roman" w:cstheme="minorHAnsi"/>
-                <w:color w:val="313537"/>
-                <w:sz w:val="26"/>
-                <w:szCs w:val="26"/>
-                <w:lang w:eastAsia="nl-NL"/>
-              </w:rPr>
-              <w:t>” in en druk op Enter.</w:t>
-            </w:r>
-          </w:p>
-        </w:tc>
-        <w:tc>
-          <w:tcPr>
-            <w:tcW w:w="1432" w:type="pct"/>
+              <w:t>Vul in het zoekveld de zoekterm “launch” in en druk op Enter.</w:t>
+            </w:r>
+          </w:p>
+        </w:tc>
+        <w:tc>
+          <w:tcPr>
+            <w:tcW w:w="1346" w:type="pct"/>
             <w:tcBorders>
               <w:top w:val="nil"/>
               <w:left w:val="nil"/>
@@ -4204,35 +4063,13 @@
                 <w:szCs w:val="26"/>
                 <w:lang w:eastAsia="nl-NL"/>
               </w:rPr>
-              <w:t>Er verschijnen één of meerdere resultaten met “</w:t>
-            </w:r>
-            <w:proofErr w:type="spellStart"/>
-            <w:r>
-              <w:rPr>
-                <w:rFonts w:eastAsia="Times New Roman" w:cstheme="minorHAnsi"/>
-                <w:color w:val="313537"/>
-                <w:sz w:val="26"/>
-                <w:szCs w:val="26"/>
-                <w:lang w:eastAsia="nl-NL"/>
-              </w:rPr>
-              <w:t>launch</w:t>
-            </w:r>
-            <w:proofErr w:type="spellEnd"/>
-            <w:r>
-              <w:rPr>
-                <w:rFonts w:eastAsia="Times New Roman" w:cstheme="minorHAnsi"/>
-                <w:color w:val="313537"/>
-                <w:sz w:val="26"/>
-                <w:szCs w:val="26"/>
-                <w:lang w:eastAsia="nl-NL"/>
-              </w:rPr>
-              <w:t>” in de titel.</w:t>
-            </w:r>
-          </w:p>
-        </w:tc>
-        <w:tc>
-          <w:tcPr>
-            <w:tcW w:w="1432" w:type="pct"/>
+              <w:t>Er verschijnen één of meerdere resultaten met “launch” in de titel.</w:t>
+            </w:r>
+          </w:p>
+        </w:tc>
+        <w:tc>
+          <w:tcPr>
+            <w:tcW w:w="1346" w:type="pct"/>
             <w:tcBorders>
               <w:top w:val="nil"/>
               <w:left w:val="nil"/>
@@ -4261,29 +4098,7 @@
                 <w:szCs w:val="26"/>
                 <w:lang w:eastAsia="nl-NL"/>
               </w:rPr>
-              <w:t>Er verschijnen meerdere resultaten met “</w:t>
-            </w:r>
-            <w:proofErr w:type="spellStart"/>
-            <w:r>
-              <w:rPr>
-                <w:rFonts w:eastAsia="Times New Roman" w:cstheme="minorHAnsi"/>
-                <w:color w:val="313537"/>
-                <w:sz w:val="26"/>
-                <w:szCs w:val="26"/>
-                <w:lang w:eastAsia="nl-NL"/>
-              </w:rPr>
-              <w:t>launch</w:t>
-            </w:r>
-            <w:proofErr w:type="spellEnd"/>
-            <w:r>
-              <w:rPr>
-                <w:rFonts w:eastAsia="Times New Roman" w:cstheme="minorHAnsi"/>
-                <w:color w:val="313537"/>
-                <w:sz w:val="26"/>
-                <w:szCs w:val="26"/>
-                <w:lang w:eastAsia="nl-NL"/>
-              </w:rPr>
-              <w:t>”</w:t>
+              <w:t>Er verschijnen meerdere resultaten met “launch”</w:t>
             </w:r>
           </w:p>
         </w:tc>
@@ -4291,7 +4106,7 @@
       <w:tr>
         <w:tc>
           <w:tcPr>
-            <w:tcW w:w="1322" w:type="pct"/>
+            <w:tcW w:w="1543" w:type="pct"/>
             <w:tcBorders>
               <w:top w:val="nil"/>
               <w:left w:val="single" w:sz="8" w:space="0" w:color="auto"/>
@@ -4333,7 +4148,7 @@
         </w:tc>
         <w:tc>
           <w:tcPr>
-            <w:tcW w:w="814" w:type="pct"/>
+            <w:tcW w:w="765" w:type="pct"/>
             <w:tcBorders>
               <w:top w:val="nil"/>
               <w:left w:val="nil"/>
@@ -4375,7 +4190,7 @@
         </w:tc>
         <w:tc>
           <w:tcPr>
-            <w:tcW w:w="1432" w:type="pct"/>
+            <w:tcW w:w="1346" w:type="pct"/>
             <w:tcBorders>
               <w:top w:val="nil"/>
               <w:left w:val="nil"/>
@@ -4417,7 +4232,7 @@
         </w:tc>
         <w:tc>
           <w:tcPr>
-            <w:tcW w:w="1432" w:type="pct"/>
+            <w:tcW w:w="1346" w:type="pct"/>
             <w:tcBorders>
               <w:top w:val="nil"/>
               <w:left w:val="nil"/>
@@ -4454,7 +4269,7 @@
       <w:tr>
         <w:tc>
           <w:tcPr>
-            <w:tcW w:w="1322" w:type="pct"/>
+            <w:tcW w:w="1543" w:type="pct"/>
             <w:tcBorders>
               <w:top w:val="nil"/>
               <w:left w:val="single" w:sz="8" w:space="0" w:color="auto"/>
@@ -4497,7 +4312,7 @@
         </w:tc>
         <w:tc>
           <w:tcPr>
-            <w:tcW w:w="814" w:type="pct"/>
+            <w:tcW w:w="765" w:type="pct"/>
             <w:tcBorders>
               <w:top w:val="nil"/>
               <w:left w:val="nil"/>
@@ -4539,7 +4354,7 @@
         </w:tc>
         <w:tc>
           <w:tcPr>
-            <w:tcW w:w="1432" w:type="pct"/>
+            <w:tcW w:w="1346" w:type="pct"/>
             <w:tcBorders>
               <w:top w:val="nil"/>
               <w:left w:val="nil"/>
@@ -4627,7 +4442,7 @@
         </w:tc>
         <w:tc>
           <w:tcPr>
-            <w:tcW w:w="1432" w:type="pct"/>
+            <w:tcW w:w="1346" w:type="pct"/>
             <w:tcBorders>
               <w:top w:val="nil"/>
               <w:left w:val="nil"/>
@@ -4920,29 +4735,7 @@
                 <w:szCs w:val="24"/>
                 <w:lang w:eastAsia="nl-NL"/>
               </w:rPr>
-              <w:t>Print(</w:t>
-            </w:r>
-            <w:proofErr w:type="spellStart"/>
-            <w:r>
-              <w:rPr>
-                <w:rFonts w:ascii="Calibri" w:eastAsia="Times New Roman" w:hAnsi="Calibri" w:cs="Calibri"/>
-                <w:color w:val="000000"/>
-                <w:sz w:val="24"/>
-                <w:szCs w:val="24"/>
-                <w:lang w:eastAsia="nl-NL"/>
-              </w:rPr>
-              <w:t>berekenVerkoopPrijs</w:t>
-            </w:r>
-            <w:proofErr w:type="spellEnd"/>
-            <w:r>
-              <w:rPr>
-                <w:rFonts w:ascii="Calibri" w:eastAsia="Times New Roman" w:hAnsi="Calibri" w:cs="Calibri"/>
-                <w:color w:val="000000"/>
-                <w:sz w:val="24"/>
-                <w:szCs w:val="24"/>
-                <w:lang w:eastAsia="nl-NL"/>
-              </w:rPr>
-              <w:t>(10,21)) </w:t>
+              <w:t>Print(berekenVerkoopPrijs(10,21)) </w:t>
             </w:r>
           </w:p>
         </w:tc>
@@ -5060,29 +4853,7 @@
                 <w:szCs w:val="24"/>
                 <w:lang w:eastAsia="nl-NL"/>
               </w:rPr>
-              <w:t>Print(</w:t>
-            </w:r>
-            <w:proofErr w:type="spellStart"/>
-            <w:r>
-              <w:rPr>
-                <w:rFonts w:ascii="Calibri" w:eastAsia="Times New Roman" w:hAnsi="Calibri" w:cs="Calibri"/>
-                <w:color w:val="000000"/>
-                <w:sz w:val="24"/>
-                <w:szCs w:val="24"/>
-                <w:lang w:eastAsia="nl-NL"/>
-              </w:rPr>
-              <w:t>berekenVerkoopPrijs</w:t>
-            </w:r>
-            <w:proofErr w:type="spellEnd"/>
-            <w:r>
-              <w:rPr>
-                <w:rFonts w:ascii="Calibri" w:eastAsia="Times New Roman" w:hAnsi="Calibri" w:cs="Calibri"/>
-                <w:color w:val="000000"/>
-                <w:sz w:val="24"/>
-                <w:szCs w:val="24"/>
-                <w:lang w:eastAsia="nl-NL"/>
-              </w:rPr>
-              <w:t>(10,0)) </w:t>
+              <w:t>Print(berekenVerkoopPrijs(10,0)) </w:t>
             </w:r>
           </w:p>
         </w:tc>
@@ -5200,29 +4971,7 @@
                 <w:szCs w:val="24"/>
                 <w:lang w:eastAsia="nl-NL"/>
               </w:rPr>
-              <w:t>Print(</w:t>
-            </w:r>
-            <w:proofErr w:type="spellStart"/>
-            <w:r>
-              <w:rPr>
-                <w:rFonts w:ascii="Calibri" w:eastAsia="Times New Roman" w:hAnsi="Calibri" w:cs="Calibri"/>
-                <w:color w:val="000000"/>
-                <w:sz w:val="24"/>
-                <w:szCs w:val="24"/>
-                <w:lang w:eastAsia="nl-NL"/>
-              </w:rPr>
-              <w:t>berekenVerkoopPrijs</w:t>
-            </w:r>
-            <w:proofErr w:type="spellEnd"/>
-            <w:r>
-              <w:rPr>
-                <w:rFonts w:ascii="Calibri" w:eastAsia="Times New Roman" w:hAnsi="Calibri" w:cs="Calibri"/>
-                <w:color w:val="000000"/>
-                <w:sz w:val="24"/>
-                <w:szCs w:val="24"/>
-                <w:lang w:eastAsia="nl-NL"/>
-              </w:rPr>
-              <w:t>(0,21)) </w:t>
+              <w:t>Print(berekenVerkoopPrijs(0,21)) </w:t>
             </w:r>
           </w:p>
         </w:tc>
@@ -5340,29 +5089,7 @@
                 <w:szCs w:val="24"/>
                 <w:lang w:eastAsia="nl-NL"/>
               </w:rPr>
-              <w:t>Print(</w:t>
-            </w:r>
-            <w:proofErr w:type="spellStart"/>
-            <w:r>
-              <w:rPr>
-                <w:rFonts w:ascii="Calibri" w:eastAsia="Times New Roman" w:hAnsi="Calibri" w:cs="Calibri"/>
-                <w:color w:val="000000"/>
-                <w:sz w:val="24"/>
-                <w:szCs w:val="24"/>
-                <w:lang w:eastAsia="nl-NL"/>
-              </w:rPr>
-              <w:t>berekenVerkoopPrijs</w:t>
-            </w:r>
-            <w:proofErr w:type="spellEnd"/>
-            <w:r>
-              <w:rPr>
-                <w:rFonts w:ascii="Calibri" w:eastAsia="Times New Roman" w:hAnsi="Calibri" w:cs="Calibri"/>
-                <w:color w:val="000000"/>
-                <w:sz w:val="24"/>
-                <w:szCs w:val="24"/>
-                <w:lang w:eastAsia="nl-NL"/>
-              </w:rPr>
-              <w:t>(0,0)) </w:t>
+              <w:t>Print(berekenVerkoopPrijs(0,0)) </w:t>
             </w:r>
           </w:p>
         </w:tc>
@@ -5480,29 +5207,7 @@
                 <w:szCs w:val="24"/>
                 <w:lang w:eastAsia="nl-NL"/>
               </w:rPr>
-              <w:t>Print(</w:t>
-            </w:r>
-            <w:proofErr w:type="spellStart"/>
-            <w:r>
-              <w:rPr>
-                <w:rFonts w:ascii="Calibri" w:eastAsia="Times New Roman" w:hAnsi="Calibri" w:cs="Calibri"/>
-                <w:color w:val="000000"/>
-                <w:sz w:val="24"/>
-                <w:szCs w:val="24"/>
-                <w:lang w:eastAsia="nl-NL"/>
-              </w:rPr>
-              <w:t>berekenVerkoopPrijs</w:t>
-            </w:r>
-            <w:proofErr w:type="spellEnd"/>
-            <w:r>
-              <w:rPr>
-                <w:rFonts w:ascii="Calibri" w:eastAsia="Times New Roman" w:hAnsi="Calibri" w:cs="Calibri"/>
-                <w:color w:val="000000"/>
-                <w:sz w:val="24"/>
-                <w:szCs w:val="24"/>
-                <w:lang w:eastAsia="nl-NL"/>
-              </w:rPr>
-              <w:t>(999999,21)) </w:t>
+              <w:t>Print(berekenVerkoopPrijs(999999,21)) </w:t>
             </w:r>
           </w:p>
         </w:tc>
@@ -5620,29 +5325,7 @@
                 <w:szCs w:val="24"/>
                 <w:lang w:eastAsia="nl-NL"/>
               </w:rPr>
-              <w:t>Print(</w:t>
-            </w:r>
-            <w:proofErr w:type="spellStart"/>
-            <w:r>
-              <w:rPr>
-                <w:rFonts w:ascii="Calibri" w:eastAsia="Times New Roman" w:hAnsi="Calibri" w:cs="Calibri"/>
-                <w:color w:val="000000"/>
-                <w:sz w:val="24"/>
-                <w:szCs w:val="24"/>
-                <w:lang w:eastAsia="nl-NL"/>
-              </w:rPr>
-              <w:t>berekenVerkoopPrijs</w:t>
-            </w:r>
-            <w:proofErr w:type="spellEnd"/>
-            <w:r>
-              <w:rPr>
-                <w:rFonts w:ascii="Calibri" w:eastAsia="Times New Roman" w:hAnsi="Calibri" w:cs="Calibri"/>
-                <w:color w:val="000000"/>
-                <w:sz w:val="24"/>
-                <w:szCs w:val="24"/>
-                <w:lang w:eastAsia="nl-NL"/>
-              </w:rPr>
-              <w:t>(9,-21)) </w:t>
+              <w:t>Print(berekenVerkoopPrijs(9,-21)) </w:t>
             </w:r>
           </w:p>
         </w:tc>
@@ -5760,9 +5443,113 @@
                 <w:szCs w:val="24"/>
                 <w:lang w:eastAsia="nl-NL"/>
               </w:rPr>
-              <w:t>Print(</w:t>
-            </w:r>
-            <w:proofErr w:type="spellStart"/>
+              <w:t>Print(berekenVerkoopPrijs(-999,21)) </w:t>
+            </w:r>
+          </w:p>
+        </w:tc>
+        <w:tc>
+          <w:tcPr>
+            <w:tcW w:w="2190" w:type="dxa"/>
+            <w:shd w:val="clear" w:color="auto" w:fill="E7E6E6" w:themeFill="background2"/>
+            <w:hideMark/>
+          </w:tcPr>
+          <w:p>
+            <w:pPr>
+              <w:spacing w:after="0" w:line="240" w:lineRule="auto"/>
+              <w:textAlignment w:val="baseline"/>
+              <w:rPr>
+                <w:rFonts w:ascii="Times New Roman" w:eastAsia="Times New Roman" w:hAnsi="Times New Roman" w:cs="Times New Roman"/>
+                <w:sz w:val="24"/>
+                <w:szCs w:val="24"/>
+                <w:lang w:eastAsia="nl-NL"/>
+              </w:rPr>
+            </w:pPr>
+            <w:r>
+              <w:rPr>
+                <w:rFonts w:ascii="Arial" w:eastAsia="Times New Roman" w:hAnsi="Arial" w:cs="Arial"/>
+                <w:sz w:val="24"/>
+                <w:szCs w:val="24"/>
+                <w:lang w:eastAsia="nl-NL"/>
+              </w:rPr>
+              <w:t> </w:t>
+            </w:r>
+          </w:p>
+        </w:tc>
+        <w:tc>
+          <w:tcPr>
+            <w:tcW w:w="1620" w:type="dxa"/>
+            <w:shd w:val="clear" w:color="auto" w:fill="E7E6E6" w:themeFill="background2"/>
+            <w:hideMark/>
+          </w:tcPr>
+          <w:p>
+            <w:pPr>
+              <w:spacing w:after="0" w:line="240" w:lineRule="auto"/>
+              <w:textAlignment w:val="baseline"/>
+              <w:rPr>
+                <w:rFonts w:ascii="Times New Roman" w:eastAsia="Times New Roman" w:hAnsi="Times New Roman" w:cs="Times New Roman"/>
+                <w:sz w:val="24"/>
+                <w:szCs w:val="24"/>
+                <w:lang w:eastAsia="nl-NL"/>
+              </w:rPr>
+            </w:pPr>
+            <w:r>
+              <w:rPr>
+                <w:rFonts w:ascii="Times New Roman" w:eastAsia="Times New Roman" w:hAnsi="Times New Roman" w:cs="Times New Roman"/>
+                <w:sz w:val="24"/>
+                <w:szCs w:val="24"/>
+                <w:lang w:eastAsia="nl-NL"/>
+              </w:rPr>
+              <w:t> </w:t>
+            </w:r>
+          </w:p>
+        </w:tc>
+        <w:tc>
+          <w:tcPr>
+            <w:tcW w:w="1920" w:type="dxa"/>
+            <w:shd w:val="clear" w:color="auto" w:fill="E7E6E6" w:themeFill="background2"/>
+            <w:hideMark/>
+          </w:tcPr>
+          <w:p>
+            <w:pPr>
+              <w:spacing w:after="0" w:line="240" w:lineRule="auto"/>
+              <w:textAlignment w:val="baseline"/>
+              <w:rPr>
+                <w:rFonts w:ascii="Times New Roman" w:eastAsia="Times New Roman" w:hAnsi="Times New Roman" w:cs="Times New Roman"/>
+                <w:sz w:val="24"/>
+                <w:szCs w:val="24"/>
+                <w:lang w:eastAsia="nl-NL"/>
+              </w:rPr>
+            </w:pPr>
+            <w:r>
+              <w:rPr>
+                <w:rFonts w:ascii="Times New Roman" w:eastAsia="Times New Roman" w:hAnsi="Times New Roman" w:cs="Times New Roman"/>
+                <w:sz w:val="24"/>
+                <w:szCs w:val="24"/>
+                <w:lang w:eastAsia="nl-NL"/>
+              </w:rPr>
+              <w:t> </w:t>
+            </w:r>
+          </w:p>
+        </w:tc>
+      </w:tr>
+      <w:tr>
+        <w:tc>
+          <w:tcPr>
+            <w:tcW w:w="3900" w:type="dxa"/>
+            <w:shd w:val="clear" w:color="auto" w:fill="auto"/>
+            <w:hideMark/>
+          </w:tcPr>
+          <w:p>
+            <w:pPr>
+              <w:spacing w:after="0" w:line="240" w:lineRule="auto"/>
+              <w:textAlignment w:val="baseline"/>
+              <w:rPr>
+                <w:rFonts w:ascii="Times New Roman" w:eastAsia="Times New Roman" w:hAnsi="Times New Roman" w:cs="Times New Roman"/>
+                <w:sz w:val="24"/>
+                <w:szCs w:val="24"/>
+                <w:lang w:eastAsia="nl-NL"/>
+              </w:rPr>
+            </w:pPr>
             <w:r>
               <w:rPr>
                 <w:rFonts w:ascii="Calibri" w:eastAsia="Times New Roman" w:hAnsi="Calibri" w:cs="Calibri"/>
@@ -5771,155 +5558,7 @@
                 <w:szCs w:val="24"/>
                 <w:lang w:eastAsia="nl-NL"/>
               </w:rPr>
-              <w:t>berekenVerkoopPrijs</w:t>
-            </w:r>
-            <w:proofErr w:type="spellEnd"/>
-            <w:r>
-              <w:rPr>
-                <w:rFonts w:ascii="Calibri" w:eastAsia="Times New Roman" w:hAnsi="Calibri" w:cs="Calibri"/>
-                <w:color w:val="000000"/>
-                <w:sz w:val="24"/>
-                <w:szCs w:val="24"/>
-                <w:lang w:eastAsia="nl-NL"/>
-              </w:rPr>
-              <w:t>(-999,21)) </w:t>
-            </w:r>
-          </w:p>
-        </w:tc>
-        <w:tc>
-          <w:tcPr>
-            <w:tcW w:w="2190" w:type="dxa"/>
-            <w:shd w:val="clear" w:color="auto" w:fill="E7E6E6" w:themeFill="background2"/>
-            <w:hideMark/>
-          </w:tcPr>
-          <w:p>
-            <w:pPr>
-              <w:spacing w:after="0" w:line="240" w:lineRule="auto"/>
-              <w:textAlignment w:val="baseline"/>
-              <w:rPr>
-                <w:rFonts w:ascii="Times New Roman" w:eastAsia="Times New Roman" w:hAnsi="Times New Roman" w:cs="Times New Roman"/>
-                <w:sz w:val="24"/>
-                <w:szCs w:val="24"/>
-                <w:lang w:eastAsia="nl-NL"/>
-              </w:rPr>
-            </w:pPr>
-            <w:r>
-              <w:rPr>
-                <w:rFonts w:ascii="Arial" w:eastAsia="Times New Roman" w:hAnsi="Arial" w:cs="Arial"/>
-                <w:sz w:val="24"/>
-                <w:szCs w:val="24"/>
-                <w:lang w:eastAsia="nl-NL"/>
-              </w:rPr>
-              <w:t> </w:t>
-            </w:r>
-          </w:p>
-        </w:tc>
-        <w:tc>
-          <w:tcPr>
-            <w:tcW w:w="1620" w:type="dxa"/>
-            <w:shd w:val="clear" w:color="auto" w:fill="E7E6E6" w:themeFill="background2"/>
-            <w:hideMark/>
-          </w:tcPr>
-          <w:p>
-            <w:pPr>
-              <w:spacing w:after="0" w:line="240" w:lineRule="auto"/>
-              <w:textAlignment w:val="baseline"/>
-              <w:rPr>
-                <w:rFonts w:ascii="Times New Roman" w:eastAsia="Times New Roman" w:hAnsi="Times New Roman" w:cs="Times New Roman"/>
-                <w:sz w:val="24"/>
-                <w:szCs w:val="24"/>
-                <w:lang w:eastAsia="nl-NL"/>
-              </w:rPr>
-            </w:pPr>
-            <w:r>
-              <w:rPr>
-                <w:rFonts w:ascii="Times New Roman" w:eastAsia="Times New Roman" w:hAnsi="Times New Roman" w:cs="Times New Roman"/>
-                <w:sz w:val="24"/>
-                <w:szCs w:val="24"/>
-                <w:lang w:eastAsia="nl-NL"/>
-              </w:rPr>
-              <w:t> </w:t>
-            </w:r>
-          </w:p>
-        </w:tc>
-        <w:tc>
-          <w:tcPr>
-            <w:tcW w:w="1920" w:type="dxa"/>
-            <w:shd w:val="clear" w:color="auto" w:fill="E7E6E6" w:themeFill="background2"/>
-            <w:hideMark/>
-          </w:tcPr>
-          <w:p>
-            <w:pPr>
-              <w:spacing w:after="0" w:line="240" w:lineRule="auto"/>
-              <w:textAlignment w:val="baseline"/>
-              <w:rPr>
-                <w:rFonts w:ascii="Times New Roman" w:eastAsia="Times New Roman" w:hAnsi="Times New Roman" w:cs="Times New Roman"/>
-                <w:sz w:val="24"/>
-                <w:szCs w:val="24"/>
-                <w:lang w:eastAsia="nl-NL"/>
-              </w:rPr>
-            </w:pPr>
-            <w:r>
-              <w:rPr>
-                <w:rFonts w:ascii="Times New Roman" w:eastAsia="Times New Roman" w:hAnsi="Times New Roman" w:cs="Times New Roman"/>
-                <w:sz w:val="24"/>
-                <w:szCs w:val="24"/>
-                <w:lang w:eastAsia="nl-NL"/>
-              </w:rPr>
-              <w:t> </w:t>
-            </w:r>
-          </w:p>
-        </w:tc>
-      </w:tr>
-      <w:tr>
-        <w:tc>
-          <w:tcPr>
-            <w:tcW w:w="3900" w:type="dxa"/>
-            <w:shd w:val="clear" w:color="auto" w:fill="auto"/>
-            <w:hideMark/>
-          </w:tcPr>
-          <w:p>
-            <w:pPr>
-              <w:spacing w:after="0" w:line="240" w:lineRule="auto"/>
-              <w:textAlignment w:val="baseline"/>
-              <w:rPr>
-                <w:rFonts w:ascii="Times New Roman" w:eastAsia="Times New Roman" w:hAnsi="Times New Roman" w:cs="Times New Roman"/>
-                <w:sz w:val="24"/>
-                <w:szCs w:val="24"/>
-                <w:lang w:eastAsia="nl-NL"/>
-              </w:rPr>
-            </w:pPr>
-            <w:r>
-              <w:rPr>
-                <w:rFonts w:ascii="Calibri" w:eastAsia="Times New Roman" w:hAnsi="Calibri" w:cs="Calibri"/>
-                <w:color w:val="000000"/>
-                <w:sz w:val="24"/>
-                <w:szCs w:val="24"/>
-                <w:lang w:eastAsia="nl-NL"/>
-              </w:rPr>
-              <w:t>Print(</w:t>
-            </w:r>
-            <w:proofErr w:type="spellStart"/>
-            <w:r>
-              <w:rPr>
-                <w:rFonts w:ascii="Calibri" w:eastAsia="Times New Roman" w:hAnsi="Calibri" w:cs="Calibri"/>
-                <w:color w:val="000000"/>
-                <w:sz w:val="24"/>
-                <w:szCs w:val="24"/>
-                <w:lang w:eastAsia="nl-NL"/>
-              </w:rPr>
-              <w:t>berekenVerkoopPrijs</w:t>
-            </w:r>
-            <w:proofErr w:type="spellEnd"/>
-            <w:r>
-              <w:rPr>
-                <w:rFonts w:ascii="Calibri" w:eastAsia="Times New Roman" w:hAnsi="Calibri" w:cs="Calibri"/>
-                <w:color w:val="000000"/>
-                <w:sz w:val="24"/>
-                <w:szCs w:val="24"/>
-                <w:lang w:eastAsia="nl-NL"/>
-              </w:rPr>
-              <w:t>( </w:t>
+              <w:t>Print(berekenVerkoopPrijs( </w:t>
             </w:r>
           </w:p>
           <w:p>
@@ -6293,12 +5932,30 @@
       </w:pPr>
       <w:r>
         <w:lastRenderedPageBreak/>
+        <w:t xml:space="preserve">Sprint 4 </w:t>
+      </w:r>
+      <w:r>
         <w:t>US 4</w:t>
       </w:r>
     </w:p>
+    <w:p>
+      <w:r>
+        <w:t>Ge test door: Mees</w:t>
+      </w:r>
+    </w:p>
+    <w:p>
+      <w:pPr>
+        <w:rPr>
+          <w:rFonts w:cstheme="minorHAnsi"/>
+          <w:b/>
+          <w:bCs/>
+        </w:rPr>
+      </w:pPr>
+    </w:p>
     <w:tbl>
       <w:tblPr>
-        <w:tblW w:w="5000" w:type="pct"/>
+        <w:tblW w:w="5319" w:type="pct"/>
+        <w:tblInd w:w="-577" w:type="dxa"/>
         <w:shd w:val="clear" w:color="auto" w:fill="FFFFFF"/>
         <w:tblCellMar>
           <w:left w:w="0" w:type="dxa"/>
@@ -6307,15 +5964,15 @@
         <w:tblLook w:val="04A0" w:firstRow="1" w:lastRow="0" w:firstColumn="1" w:lastColumn="0" w:noHBand="0" w:noVBand="1"/>
       </w:tblPr>
       <w:tblGrid>
-        <w:gridCol w:w="2280"/>
-        <w:gridCol w:w="1812"/>
-        <w:gridCol w:w="2480"/>
-        <w:gridCol w:w="2480"/>
+        <w:gridCol w:w="2923"/>
+        <w:gridCol w:w="1620"/>
+        <w:gridCol w:w="2543"/>
+        <w:gridCol w:w="2544"/>
       </w:tblGrid>
       <w:tr>
         <w:tc>
           <w:tcPr>
-            <w:tcW w:w="1259" w:type="pct"/>
+            <w:tcW w:w="1543" w:type="pct"/>
             <w:tcBorders>
               <w:top w:val="single" w:sz="8" w:space="0" w:color="auto"/>
               <w:left w:val="single" w:sz="8" w:space="0" w:color="auto"/>
@@ -6357,7 +6014,7 @@
         </w:tc>
         <w:tc>
           <w:tcPr>
-            <w:tcW w:w="1001" w:type="pct"/>
+            <w:tcW w:w="765" w:type="pct"/>
             <w:tcBorders>
               <w:top w:val="single" w:sz="8" w:space="0" w:color="auto"/>
               <w:left w:val="nil"/>
@@ -6399,7 +6056,7 @@
         </w:tc>
         <w:tc>
           <w:tcPr>
-            <w:tcW w:w="1370" w:type="pct"/>
+            <w:tcW w:w="1346" w:type="pct"/>
             <w:tcBorders>
               <w:top w:val="single" w:sz="8" w:space="0" w:color="auto"/>
               <w:left w:val="nil"/>
@@ -6441,7 +6098,7 @@
         </w:tc>
         <w:tc>
           <w:tcPr>
-            <w:tcW w:w="1370" w:type="pct"/>
+            <w:tcW w:w="1346" w:type="pct"/>
             <w:tcBorders>
               <w:top w:val="single" w:sz="8" w:space="0" w:color="auto"/>
               <w:left w:val="nil"/>
@@ -6477,11 +6134,11 @@
       </w:tr>
       <w:tr>
         <w:trPr>
-          <w:trHeight w:val="2339"/>
+          <w:trHeight w:val="2317"/>
         </w:trPr>
         <w:tc>
           <w:tcPr>
-            <w:tcW w:w="1259" w:type="pct"/>
+            <w:tcW w:w="1543" w:type="pct"/>
             <w:tcBorders>
               <w:top w:val="nil"/>
               <w:left w:val="single" w:sz="8" w:space="0" w:color="auto"/>
@@ -6499,31 +6156,59 @@
           </w:tcPr>
           <w:p>
             <w:pPr>
-              <w:spacing w:after="0" w:line="240" w:lineRule="auto"/>
-              <w:textAlignment w:val="baseline"/>
-              <w:rPr>
-                <w:rFonts w:eastAsia="Times New Roman" w:cstheme="minorHAnsi"/>
-                <w:color w:val="313537"/>
-                <w:sz w:val="26"/>
-                <w:szCs w:val="26"/>
-                <w:lang w:eastAsia="nl-NL"/>
-              </w:rPr>
-            </w:pPr>
-            <w:r>
-              <w:rPr>
-                <w:rFonts w:eastAsia="Times New Roman" w:cstheme="minorHAnsi"/>
-                <w:color w:val="313537"/>
-                <w:sz w:val="26"/>
-                <w:szCs w:val="26"/>
-                <w:lang w:eastAsia="nl-NL"/>
-              </w:rPr>
-              <w:t>Product plaatsen in winkelmand</w:t>
-            </w:r>
-          </w:p>
-        </w:tc>
-        <w:tc>
-          <w:tcPr>
-            <w:tcW w:w="1001" w:type="pct"/>
+              <w:rPr>
+                <w:rFonts w:eastAsia="Times New Roman" w:cstheme="minorHAnsi"/>
+                <w:color w:val="313537"/>
+                <w:sz w:val="26"/>
+                <w:szCs w:val="26"/>
+                <w:lang w:eastAsia="nl-NL"/>
+              </w:rPr>
+            </w:pPr>
+            <w:r>
+              <w:rPr>
+                <w:rFonts w:eastAsia="Times New Roman" w:cstheme="minorHAnsi"/>
+                <w:color w:val="313537"/>
+                <w:sz w:val="26"/>
+                <w:szCs w:val="26"/>
+                <w:lang w:eastAsia="nl-NL"/>
+              </w:rPr>
+              <w:t>De bezoeker moet een item kunnen toevoegen</w:t>
+            </w:r>
+            <w:r>
+              <w:rPr>
+                <w:rFonts w:eastAsia="Times New Roman" w:cstheme="minorHAnsi"/>
+                <w:color w:val="313537"/>
+                <w:sz w:val="26"/>
+                <w:szCs w:val="26"/>
+                <w:lang w:eastAsia="nl-NL"/>
+              </w:rPr>
+              <w:t xml:space="preserve"> </w:t>
+            </w:r>
+            <w:r>
+              <w:rPr>
+                <w:rFonts w:eastAsia="Times New Roman" w:cstheme="minorHAnsi"/>
+                <w:color w:val="313537"/>
+                <w:sz w:val="26"/>
+                <w:szCs w:val="26"/>
+                <w:lang w:eastAsia="nl-NL"/>
+              </w:rPr>
+              <w:t>aan de winkelmand.</w:t>
+            </w:r>
+          </w:p>
+          <w:p>
+            <w:pPr>
+              <w:rPr>
+                <w:rFonts w:eastAsia="Times New Roman" w:cstheme="minorHAnsi"/>
+                <w:sz w:val="26"/>
+                <w:szCs w:val="26"/>
+                <w:lang w:eastAsia="nl-NL"/>
+              </w:rPr>
+            </w:pPr>
+          </w:p>
+        </w:tc>
+        <w:tc>
+          <w:tcPr>
+            <w:tcW w:w="765" w:type="pct"/>
             <w:tcBorders>
               <w:top w:val="nil"/>
               <w:left w:val="nil"/>
@@ -6559,13 +6244,13 @@
                 <w:szCs w:val="26"/>
                 <w:lang w:eastAsia="nl-NL"/>
               </w:rPr>
-              <w:t>Ga naar een productpagina en klik op de knop “voeg toe aan winkelmandje”</w:t>
-            </w:r>
-          </w:p>
-        </w:tc>
-        <w:tc>
-          <w:tcPr>
-            <w:tcW w:w="1370" w:type="pct"/>
+              <w:t>Druk op de knop “voeg toe aan winkelmand” op een product pagina</w:t>
+            </w:r>
+          </w:p>
+        </w:tc>
+        <w:tc>
+          <w:tcPr>
+            <w:tcW w:w="1346" w:type="pct"/>
             <w:tcBorders>
               <w:top w:val="nil"/>
               <w:left w:val="nil"/>
@@ -6601,33 +6286,13 @@
                 <w:szCs w:val="26"/>
                 <w:lang w:eastAsia="nl-NL"/>
               </w:rPr>
-              <w:t>Er wordt één product</w:t>
-            </w:r>
-            <w:r>
-              <w:rPr>
-                <w:rFonts w:eastAsia="Times New Roman" w:cstheme="minorHAnsi"/>
-                <w:color w:val="313537"/>
-                <w:sz w:val="26"/>
-                <w:szCs w:val="26"/>
-                <w:lang w:eastAsia="nl-NL"/>
-              </w:rPr>
-              <w:t xml:space="preserve"> toegevoegd aan het winkelmandje</w:t>
-            </w:r>
-            <w:r>
-              <w:rPr>
-                <w:rFonts w:eastAsia="Times New Roman" w:cstheme="minorHAnsi"/>
-                <w:color w:val="313537"/>
-                <w:sz w:val="26"/>
-                <w:szCs w:val="26"/>
-                <w:lang w:eastAsia="nl-NL"/>
-              </w:rPr>
-              <w:t>.</w:t>
-            </w:r>
-          </w:p>
-        </w:tc>
-        <w:tc>
-          <w:tcPr>
-            <w:tcW w:w="1370" w:type="pct"/>
+              <w:t>Het product wordt in de winkelmand geplaatst</w:t>
+            </w:r>
+          </w:p>
+        </w:tc>
+        <w:tc>
+          <w:tcPr>
+            <w:tcW w:w="1346" w:type="pct"/>
             <w:tcBorders>
               <w:top w:val="nil"/>
               <w:left w:val="nil"/>
@@ -6656,28 +6321,18 @@
                 <w:szCs w:val="26"/>
                 <w:lang w:eastAsia="nl-NL"/>
               </w:rPr>
-              <w:t xml:space="preserve">Er wordt 1 product </w:t>
-            </w:r>
-            <w:r>
-              <w:rPr>
-                <w:rFonts w:eastAsia="Times New Roman" w:cstheme="minorHAnsi"/>
-                <w:color w:val="313537"/>
-                <w:sz w:val="26"/>
-                <w:szCs w:val="26"/>
-                <w:lang w:eastAsia="nl-NL"/>
-              </w:rPr>
-              <w:t>toegevoegd aan het winkelmandje.</w:t>
+              <w:t>Het gewenste product zit in de winkelmand</w:t>
             </w:r>
           </w:p>
         </w:tc>
       </w:tr>
       <w:tr>
         <w:trPr>
-          <w:trHeight w:val="2407"/>
+          <w:trHeight w:val="2129"/>
         </w:trPr>
         <w:tc>
           <w:tcPr>
-            <w:tcW w:w="1259" w:type="pct"/>
+            <w:tcW w:w="1543" w:type="pct"/>
             <w:tcBorders>
               <w:top w:val="nil"/>
               <w:left w:val="single" w:sz="8" w:space="0" w:color="auto"/>
@@ -6694,31 +6349,29 @@
           </w:tcPr>
           <w:p>
             <w:pPr>
-              <w:spacing w:after="0" w:line="240" w:lineRule="auto"/>
-              <w:textAlignment w:val="baseline"/>
-              <w:rPr>
-                <w:rFonts w:eastAsia="Times New Roman" w:cstheme="minorHAnsi"/>
-                <w:color w:val="313537"/>
-                <w:sz w:val="26"/>
-                <w:szCs w:val="26"/>
-                <w:lang w:eastAsia="nl-NL"/>
-              </w:rPr>
-            </w:pPr>
-            <w:r>
-              <w:rPr>
-                <w:rFonts w:eastAsia="Times New Roman" w:cstheme="minorHAnsi"/>
-                <w:color w:val="313537"/>
-                <w:sz w:val="26"/>
-                <w:szCs w:val="26"/>
-                <w:lang w:eastAsia="nl-NL"/>
-              </w:rPr>
-              <w:t>Bekijken winkelmand</w:t>
-            </w:r>
-          </w:p>
-        </w:tc>
-        <w:tc>
-          <w:tcPr>
-            <w:tcW w:w="1001" w:type="pct"/>
+              <w:rPr>
+                <w:rFonts w:eastAsia="Times New Roman" w:cstheme="minorHAnsi"/>
+                <w:color w:val="313537"/>
+                <w:sz w:val="26"/>
+                <w:szCs w:val="26"/>
+                <w:lang w:eastAsia="nl-NL"/>
+              </w:rPr>
+            </w:pPr>
+            <w:r>
+              <w:rPr>
+                <w:rFonts w:eastAsia="Times New Roman" w:cstheme="minorHAnsi"/>
+                <w:color w:val="313537"/>
+                <w:sz w:val="26"/>
+                <w:szCs w:val="26"/>
+                <w:lang w:eastAsia="nl-NL"/>
+              </w:rPr>
+              <w:t>Er moet een duidelijk knop zijn voor de winkelmand.</w:t>
+            </w:r>
+          </w:p>
+        </w:tc>
+        <w:tc>
+          <w:tcPr>
+            <w:tcW w:w="765" w:type="pct"/>
             <w:tcBorders>
               <w:top w:val="nil"/>
               <w:left w:val="nil"/>
@@ -6753,13 +6406,13 @@
                 <w:szCs w:val="26"/>
                 <w:lang w:eastAsia="nl-NL"/>
               </w:rPr>
-              <w:t>Kijk of de items, prijs, totaalprijs en naam zichtbaar zijn op de pagina.</w:t>
-            </w:r>
-          </w:p>
-        </w:tc>
-        <w:tc>
-          <w:tcPr>
-            <w:tcW w:w="1370" w:type="pct"/>
+              <w:t>Kijk op de pagina naar een knop die naar de winkelmand verwijst</w:t>
+            </w:r>
+          </w:p>
+        </w:tc>
+        <w:tc>
+          <w:tcPr>
+            <w:tcW w:w="1346" w:type="pct"/>
             <w:tcBorders>
               <w:top w:val="nil"/>
               <w:left w:val="nil"/>
@@ -6794,13 +6447,13 @@
                 <w:szCs w:val="26"/>
                 <w:lang w:eastAsia="nl-NL"/>
               </w:rPr>
-              <w:t>Per product een naam de prijs laten zien onder aan het lijstje met producten de totaalprijs tonen.</w:t>
-            </w:r>
-          </w:p>
-        </w:tc>
-        <w:tc>
-          <w:tcPr>
-            <w:tcW w:w="1370" w:type="pct"/>
+              <w:t>Er is een knop zichtbaar</w:t>
+            </w:r>
+          </w:p>
+        </w:tc>
+        <w:tc>
+          <w:tcPr>
+            <w:tcW w:w="1346" w:type="pct"/>
             <w:tcBorders>
               <w:top w:val="nil"/>
               <w:left w:val="nil"/>
@@ -6829,18 +6482,18 @@
                 <w:szCs w:val="26"/>
                 <w:lang w:eastAsia="nl-NL"/>
               </w:rPr>
-              <w:t>De producten worden getoond met naam en prijs en onderaan staat de totaalprijs.</w:t>
+              <w:t>Je ziet een knop</w:t>
             </w:r>
           </w:p>
         </w:tc>
       </w:tr>
       <w:tr>
         <w:trPr>
-          <w:trHeight w:val="2412"/>
+          <w:trHeight w:val="1692"/>
         </w:trPr>
         <w:tc>
           <w:tcPr>
-            <w:tcW w:w="1259" w:type="pct"/>
+            <w:tcW w:w="1543" w:type="pct"/>
             <w:tcBorders>
               <w:top w:val="nil"/>
               <w:left w:val="single" w:sz="8" w:space="0" w:color="auto"/>
@@ -6857,31 +6510,29 @@
           </w:tcPr>
           <w:p>
             <w:pPr>
-              <w:spacing w:after="0" w:line="240" w:lineRule="auto"/>
-              <w:textAlignment w:val="baseline"/>
-              <w:rPr>
-                <w:rFonts w:eastAsia="Times New Roman" w:cstheme="minorHAnsi"/>
-                <w:color w:val="313537"/>
-                <w:sz w:val="26"/>
-                <w:szCs w:val="26"/>
-                <w:lang w:eastAsia="nl-NL"/>
-              </w:rPr>
-            </w:pPr>
-            <w:r>
-              <w:rPr>
-                <w:rFonts w:eastAsia="Times New Roman" w:cstheme="minorHAnsi"/>
-                <w:color w:val="313537"/>
-                <w:sz w:val="26"/>
-                <w:szCs w:val="26"/>
-                <w:lang w:eastAsia="nl-NL"/>
-              </w:rPr>
-              <w:t>Aanpassen winkelmand</w:t>
-            </w:r>
-          </w:p>
-        </w:tc>
-        <w:tc>
-          <w:tcPr>
-            <w:tcW w:w="1001" w:type="pct"/>
+              <w:rPr>
+                <w:rFonts w:eastAsia="Times New Roman" w:cstheme="minorHAnsi"/>
+                <w:color w:val="313537"/>
+                <w:sz w:val="26"/>
+                <w:szCs w:val="26"/>
+                <w:lang w:eastAsia="nl-NL"/>
+              </w:rPr>
+            </w:pPr>
+            <w:r>
+              <w:rPr>
+                <w:rFonts w:eastAsia="Times New Roman" w:cstheme="minorHAnsi"/>
+                <w:color w:val="313537"/>
+                <w:sz w:val="26"/>
+                <w:szCs w:val="26"/>
+                <w:lang w:eastAsia="nl-NL"/>
+              </w:rPr>
+              <w:t>De bezoeker moet in de winkelmand een overzicht zien van zijn producten.</w:t>
+            </w:r>
+          </w:p>
+        </w:tc>
+        <w:tc>
+          <w:tcPr>
+            <w:tcW w:w="765" w:type="pct"/>
             <w:tcBorders>
               <w:top w:val="nil"/>
               <w:left w:val="nil"/>
@@ -6916,13 +6567,13 @@
                 <w:szCs w:val="26"/>
                 <w:lang w:eastAsia="nl-NL"/>
               </w:rPr>
-              <w:t xml:space="preserve">Klik op de pijltjes om het aantal items aan te passen daarna op opslaan/enter klikken </w:t>
-            </w:r>
-          </w:p>
-        </w:tc>
-        <w:tc>
-          <w:tcPr>
-            <w:tcW w:w="1370" w:type="pct"/>
+              <w:t>Ga naar de winkel mand en bekijk de pagina.</w:t>
+            </w:r>
+          </w:p>
+        </w:tc>
+        <w:tc>
+          <w:tcPr>
+            <w:tcW w:w="1346" w:type="pct"/>
             <w:tcBorders>
               <w:top w:val="nil"/>
               <w:left w:val="nil"/>
@@ -6957,13 +6608,13 @@
                 <w:szCs w:val="26"/>
                 <w:lang w:eastAsia="nl-NL"/>
               </w:rPr>
-              <w:t>Het aantal Items gaat met het aantal klikken omhoog en na opslaan wordt de prijs aangepast</w:t>
-            </w:r>
-          </w:p>
-        </w:tc>
-        <w:tc>
-          <w:tcPr>
-            <w:tcW w:w="1370" w:type="pct"/>
+              <w:t>Een lijst met producten zichtbaar</w:t>
+            </w:r>
+          </w:p>
+        </w:tc>
+        <w:tc>
+          <w:tcPr>
+            <w:tcW w:w="1346" w:type="pct"/>
             <w:tcBorders>
               <w:top w:val="nil"/>
               <w:left w:val="nil"/>
@@ -6992,22 +6643,19 @@
                 <w:szCs w:val="26"/>
                 <w:lang w:eastAsia="nl-NL"/>
               </w:rPr>
-              <w:t>Het aantal wordt aangepast en na het opslaan de prijs ook</w:t>
+              <w:t>Als er items in de winkelmand zitten zijn die zichtbaar</w:t>
             </w:r>
           </w:p>
         </w:tc>
       </w:tr>
       <w:tr>
-        <w:trPr>
-          <w:trHeight w:val="2263"/>
-        </w:trPr>
-        <w:tc>
-          <w:tcPr>
-            <w:tcW w:w="1259" w:type="pct"/>
+        <w:tc>
+          <w:tcPr>
+            <w:tcW w:w="1543" w:type="pct"/>
             <w:tcBorders>
               <w:top w:val="nil"/>
               <w:left w:val="single" w:sz="8" w:space="0" w:color="auto"/>
-              <w:bottom w:val="nil"/>
+              <w:bottom w:val="single" w:sz="8" w:space="0" w:color="auto"/>
               <w:right w:val="single" w:sz="8" w:space="0" w:color="auto"/>
             </w:tcBorders>
             <w:shd w:val="clear" w:color="auto" w:fill="FFFFFF"/>
@@ -7020,25 +6668,33 @@
           </w:tcPr>
           <w:p>
             <w:pPr>
-              <w:spacing w:after="0" w:line="240" w:lineRule="auto"/>
-              <w:textAlignment w:val="baseline"/>
-              <w:rPr>
-                <w:rFonts w:eastAsia="Times New Roman" w:cstheme="minorHAnsi"/>
-                <w:color w:val="313537"/>
-                <w:sz w:val="26"/>
-                <w:szCs w:val="26"/>
-                <w:lang w:eastAsia="nl-NL"/>
-              </w:rPr>
-            </w:pPr>
-          </w:p>
-        </w:tc>
-        <w:tc>
-          <w:tcPr>
-            <w:tcW w:w="1001" w:type="pct"/>
-            <w:tcBorders>
-              <w:top w:val="nil"/>
-              <w:left w:val="nil"/>
-              <w:bottom w:val="nil"/>
+              <w:rPr>
+                <w:rFonts w:eastAsia="Times New Roman" w:cstheme="minorHAnsi"/>
+                <w:color w:val="313537"/>
+                <w:sz w:val="26"/>
+                <w:szCs w:val="26"/>
+                <w:lang w:eastAsia="nl-NL"/>
+              </w:rPr>
+            </w:pPr>
+            <w:r>
+              <w:rPr>
+                <w:rFonts w:eastAsia="Times New Roman" w:cstheme="minorHAnsi"/>
+                <w:color w:val="313537"/>
+                <w:sz w:val="26"/>
+                <w:szCs w:val="26"/>
+                <w:lang w:eastAsia="nl-NL"/>
+              </w:rPr>
+              <w:t>De winkelmand moet binnen een seconde laden.</w:t>
+            </w:r>
+          </w:p>
+        </w:tc>
+        <w:tc>
+          <w:tcPr>
+            <w:tcW w:w="765" w:type="pct"/>
+            <w:tcBorders>
+              <w:top w:val="nil"/>
+              <w:left w:val="nil"/>
+              <w:bottom w:val="single" w:sz="8" w:space="0" w:color="auto"/>
               <w:right w:val="single" w:sz="8" w:space="0" w:color="auto"/>
             </w:tcBorders>
             <w:shd w:val="clear" w:color="auto" w:fill="FFFFFF"/>
@@ -7069,17 +6725,27 @@
                 <w:szCs w:val="26"/>
                 <w:lang w:eastAsia="nl-NL"/>
               </w:rPr>
-              <w:t>Op het aantal klikken en een nieuw aantal typen en daarna opslaan</w:t>
-            </w:r>
-          </w:p>
-        </w:tc>
-        <w:tc>
-          <w:tcPr>
-            <w:tcW w:w="1370" w:type="pct"/>
-            <w:tcBorders>
-              <w:top w:val="nil"/>
-              <w:left w:val="nil"/>
-              <w:bottom w:val="nil"/>
+              <w:t xml:space="preserve">Met een stopwatch </w:t>
+            </w:r>
+            <w:r>
+              <w:rPr>
+                <w:rFonts w:eastAsia="Times New Roman" w:cstheme="minorHAnsi"/>
+                <w:color w:val="313537"/>
+                <w:sz w:val="26"/>
+                <w:szCs w:val="26"/>
+                <w:lang w:eastAsia="nl-NL"/>
+              </w:rPr>
+              <w:t>timen hoe lang het duurt tot dat de pagina geladen is</w:t>
+            </w:r>
+          </w:p>
+        </w:tc>
+        <w:tc>
+          <w:tcPr>
+            <w:tcW w:w="1346" w:type="pct"/>
+            <w:tcBorders>
+              <w:top w:val="nil"/>
+              <w:left w:val="nil"/>
+              <w:bottom w:val="single" w:sz="8" w:space="0" w:color="auto"/>
               <w:right w:val="single" w:sz="8" w:space="0" w:color="auto"/>
             </w:tcBorders>
             <w:shd w:val="clear" w:color="auto" w:fill="FFFFFF"/>
@@ -7110,57 +6776,17 @@
                 <w:szCs w:val="26"/>
                 <w:lang w:eastAsia="nl-NL"/>
               </w:rPr>
-              <w:t xml:space="preserve">Het aantal Items </w:t>
-            </w:r>
-            <w:r>
-              <w:rPr>
-                <w:rFonts w:eastAsia="Times New Roman" w:cstheme="minorHAnsi"/>
-                <w:color w:val="313537"/>
-                <w:sz w:val="26"/>
-                <w:szCs w:val="26"/>
-                <w:lang w:eastAsia="nl-NL"/>
-              </w:rPr>
-              <w:t>wordt aangepast naar</w:t>
-            </w:r>
-            <w:r>
-              <w:rPr>
-                <w:rFonts w:eastAsia="Times New Roman" w:cstheme="minorHAnsi"/>
-                <w:color w:val="313537"/>
-                <w:sz w:val="26"/>
-                <w:szCs w:val="26"/>
-                <w:lang w:eastAsia="nl-NL"/>
-              </w:rPr>
-              <w:t xml:space="preserve"> het</w:t>
-            </w:r>
-            <w:r>
-              <w:rPr>
-                <w:rFonts w:eastAsia="Times New Roman" w:cstheme="minorHAnsi"/>
-                <w:color w:val="313537"/>
-                <w:sz w:val="26"/>
-                <w:szCs w:val="26"/>
-                <w:lang w:eastAsia="nl-NL"/>
-              </w:rPr>
-              <w:t xml:space="preserve"> gewenste</w:t>
-            </w:r>
-            <w:r>
-              <w:rPr>
-                <w:rFonts w:eastAsia="Times New Roman" w:cstheme="minorHAnsi"/>
-                <w:color w:val="313537"/>
-                <w:sz w:val="26"/>
-                <w:szCs w:val="26"/>
-                <w:lang w:eastAsia="nl-NL"/>
-              </w:rPr>
-              <w:t xml:space="preserve"> aantal en na opslaan wordt de prijs aangepast</w:t>
-            </w:r>
-          </w:p>
-        </w:tc>
-        <w:tc>
-          <w:tcPr>
-            <w:tcW w:w="1370" w:type="pct"/>
-            <w:tcBorders>
-              <w:top w:val="nil"/>
-              <w:left w:val="nil"/>
-              <w:bottom w:val="nil"/>
+              <w:t>Het laden duurt minder dan een seconde.</w:t>
+            </w:r>
+          </w:p>
+        </w:tc>
+        <w:tc>
+          <w:tcPr>
+            <w:tcW w:w="1346" w:type="pct"/>
+            <w:tcBorders>
+              <w:top w:val="nil"/>
+              <w:left w:val="nil"/>
+              <w:bottom w:val="single" w:sz="8" w:space="0" w:color="auto"/>
               <w:right w:val="single" w:sz="8" w:space="0" w:color="auto"/>
             </w:tcBorders>
             <w:shd w:val="clear" w:color="auto" w:fill="FFFFFF"/>
@@ -7185,174 +6811,8 @@
                 <w:szCs w:val="26"/>
                 <w:lang w:eastAsia="nl-NL"/>
               </w:rPr>
-              <w:t>Het aantal wordt aangepast en na het opslaan de prijs ook</w:t>
-            </w:r>
-          </w:p>
-        </w:tc>
-      </w:tr>
-      <w:tr>
-        <w:trPr>
-          <w:trHeight w:val="1139"/>
-        </w:trPr>
-        <w:tc>
-          <w:tcPr>
-            <w:tcW w:w="1259" w:type="pct"/>
-            <w:tcBorders>
-              <w:top w:val="nil"/>
-              <w:left w:val="single" w:sz="8" w:space="0" w:color="auto"/>
-              <w:bottom w:val="nil"/>
-              <w:right w:val="single" w:sz="8" w:space="0" w:color="auto"/>
-            </w:tcBorders>
-            <w:shd w:val="clear" w:color="auto" w:fill="FFFFFF"/>
-            <w:tcMar>
-              <w:top w:w="0" w:type="dxa"/>
-              <w:left w:w="108" w:type="dxa"/>
-              <w:bottom w:w="0" w:type="dxa"/>
-              <w:right w:w="108" w:type="dxa"/>
-            </w:tcMar>
-          </w:tcPr>
-          <w:p>
-            <w:pPr>
-              <w:spacing w:after="0" w:line="240" w:lineRule="auto"/>
-              <w:textAlignment w:val="baseline"/>
-              <w:rPr>
-                <w:rFonts w:eastAsia="Times New Roman" w:cstheme="minorHAnsi"/>
-                <w:color w:val="313537"/>
-                <w:sz w:val="26"/>
-                <w:szCs w:val="26"/>
-                <w:lang w:eastAsia="nl-NL"/>
-              </w:rPr>
-            </w:pPr>
-          </w:p>
-        </w:tc>
-        <w:tc>
-          <w:tcPr>
-            <w:tcW w:w="1001" w:type="pct"/>
-            <w:tcBorders>
-              <w:top w:val="nil"/>
-              <w:left w:val="nil"/>
-              <w:bottom w:val="nil"/>
-              <w:right w:val="single" w:sz="8" w:space="0" w:color="auto"/>
-            </w:tcBorders>
-            <w:shd w:val="clear" w:color="auto" w:fill="FFFFFF"/>
-            <w:tcMar>
-              <w:top w:w="0" w:type="dxa"/>
-              <w:left w:w="108" w:type="dxa"/>
-              <w:bottom w:w="0" w:type="dxa"/>
-              <w:right w:w="108" w:type="dxa"/>
-            </w:tcMar>
-          </w:tcPr>
-          <w:p>
-            <w:pPr>
-              <w:spacing w:after="0" w:line="240" w:lineRule="auto"/>
-              <w:textAlignment w:val="baseline"/>
-              <w:rPr>
-                <w:rFonts w:eastAsia="Times New Roman" w:cstheme="minorHAnsi"/>
-                <w:color w:val="313537"/>
-                <w:sz w:val="26"/>
-                <w:szCs w:val="26"/>
-                <w:lang w:eastAsia="nl-NL"/>
-              </w:rPr>
-            </w:pPr>
-            <w:r>
-              <w:rPr>
-                <w:rFonts w:eastAsia="Times New Roman" w:cstheme="minorHAnsi"/>
-                <w:color w:val="313537"/>
-                <w:sz w:val="26"/>
-                <w:szCs w:val="26"/>
-                <w:lang w:eastAsia="nl-NL"/>
-              </w:rPr>
-              <w:t xml:space="preserve">Op knop “delete” drukken </w:t>
-            </w:r>
-          </w:p>
-        </w:tc>
-        <w:tc>
-          <w:tcPr>
-            <w:tcW w:w="1370" w:type="pct"/>
-            <w:tcBorders>
-              <w:top w:val="nil"/>
-              <w:left w:val="nil"/>
-              <w:bottom w:val="nil"/>
-              <w:right w:val="single" w:sz="8" w:space="0" w:color="auto"/>
-            </w:tcBorders>
-            <w:shd w:val="clear" w:color="auto" w:fill="FFFFFF"/>
-            <w:tcMar>
-              <w:top w:w="0" w:type="dxa"/>
-              <w:left w:w="108" w:type="dxa"/>
-              <w:bottom w:w="0" w:type="dxa"/>
-              <w:right w:w="108" w:type="dxa"/>
-            </w:tcMar>
-          </w:tcPr>
-          <w:p>
-            <w:pPr>
-              <w:spacing w:after="0" w:line="240" w:lineRule="auto"/>
-              <w:textAlignment w:val="baseline"/>
-              <w:rPr>
-                <w:rFonts w:eastAsia="Times New Roman" w:cstheme="minorHAnsi"/>
-                <w:color w:val="313537"/>
-                <w:sz w:val="26"/>
-                <w:szCs w:val="26"/>
-                <w:lang w:eastAsia="nl-NL"/>
-              </w:rPr>
-            </w:pPr>
-            <w:r>
-              <w:rPr>
-                <w:rFonts w:eastAsia="Times New Roman" w:cstheme="minorHAnsi"/>
-                <w:color w:val="313537"/>
-                <w:sz w:val="26"/>
-                <w:szCs w:val="26"/>
-                <w:lang w:eastAsia="nl-NL"/>
-              </w:rPr>
-              <w:t>Het product wordt uit de winkelmand gehaald zonder de andere producten aan te passen</w:t>
-            </w:r>
-          </w:p>
-        </w:tc>
-        <w:tc>
-          <w:tcPr>
-            <w:tcW w:w="1370" w:type="pct"/>
-            <w:tcBorders>
-              <w:top w:val="nil"/>
-              <w:left w:val="nil"/>
-              <w:bottom w:val="nil"/>
-              <w:right w:val="single" w:sz="8" w:space="0" w:color="auto"/>
-            </w:tcBorders>
-            <w:shd w:val="clear" w:color="auto" w:fill="FFFFFF"/>
-          </w:tcPr>
-          <w:p>
-            <w:pPr>
-              <w:spacing w:after="0" w:line="240" w:lineRule="auto"/>
-              <w:textAlignment w:val="baseline"/>
-              <w:rPr>
-                <w:rFonts w:eastAsia="Times New Roman" w:cstheme="minorHAnsi"/>
-                <w:color w:val="313537"/>
-                <w:sz w:val="26"/>
-                <w:szCs w:val="26"/>
-                <w:lang w:eastAsia="nl-NL"/>
-              </w:rPr>
-            </w:pPr>
-            <w:r>
-              <w:rPr>
-                <w:rFonts w:eastAsia="Times New Roman" w:cstheme="minorHAnsi"/>
-                <w:color w:val="313537"/>
-                <w:sz w:val="26"/>
-                <w:szCs w:val="26"/>
-                <w:lang w:eastAsia="nl-NL"/>
-              </w:rPr>
-              <w:t>Het product verdwijnt uit de winkelmand</w:t>
-            </w:r>
-          </w:p>
-          <w:p>
-            <w:pPr>
-              <w:spacing w:after="0" w:line="240" w:lineRule="auto"/>
-              <w:textAlignment w:val="baseline"/>
-              <w:rPr>
-                <w:rFonts w:eastAsia="Times New Roman" w:cstheme="minorHAnsi"/>
-                <w:color w:val="313537"/>
-                <w:sz w:val="26"/>
-                <w:szCs w:val="26"/>
-                <w:lang w:eastAsia="nl-NL"/>
-              </w:rPr>
-            </w:pPr>
+              <w:t>Het duurt minder dan een seconden.</w:t>
+            </w:r>
           </w:p>
         </w:tc>
       </w:tr>
@@ -7366,6 +6826,1845 @@
         </w:rPr>
       </w:pPr>
     </w:p>
+    <w:p>
+      <w:pPr>
+        <w:rPr>
+          <w:rFonts w:cstheme="minorHAnsi"/>
+          <w:b/>
+          <w:bCs/>
+        </w:rPr>
+      </w:pPr>
+      <w:r>
+        <w:rPr>
+          <w:rFonts w:cstheme="minorHAnsi"/>
+          <w:b/>
+          <w:bCs/>
+        </w:rPr>
+        <w:br w:type="page"/>
+      </w:r>
+    </w:p>
+    <w:p>
+      <w:pPr>
+        <w:pStyle w:val="Kop1"/>
+      </w:pPr>
+      <w:r>
+        <w:lastRenderedPageBreak/>
+        <w:t>Sprint 4 US 5</w:t>
+      </w:r>
+    </w:p>
+    <w:p>
+      <w:r>
+        <w:t>Getest door: Mees</w:t>
+      </w:r>
+    </w:p>
+    <w:tbl>
+      <w:tblPr>
+        <w:tblW w:w="5319" w:type="pct"/>
+        <w:tblInd w:w="-577" w:type="dxa"/>
+        <w:shd w:val="clear" w:color="auto" w:fill="FFFFFF"/>
+        <w:tblCellMar>
+          <w:left w:w="0" w:type="dxa"/>
+          <w:right w:w="0" w:type="dxa"/>
+        </w:tblCellMar>
+        <w:tblLook w:val="04A0" w:firstRow="1" w:lastRow="0" w:firstColumn="1" w:lastColumn="0" w:noHBand="0" w:noVBand="1"/>
+      </w:tblPr>
+      <w:tblGrid>
+        <w:gridCol w:w="2959"/>
+        <w:gridCol w:w="1511"/>
+        <w:gridCol w:w="2580"/>
+        <w:gridCol w:w="2580"/>
+      </w:tblGrid>
+      <w:tr>
+        <w:tc>
+          <w:tcPr>
+            <w:tcW w:w="1543" w:type="pct"/>
+            <w:tcBorders>
+              <w:top w:val="single" w:sz="8" w:space="0" w:color="auto"/>
+              <w:left w:val="single" w:sz="8" w:space="0" w:color="auto"/>
+              <w:bottom w:val="single" w:sz="8" w:space="0" w:color="auto"/>
+              <w:right w:val="single" w:sz="8" w:space="0" w:color="auto"/>
+            </w:tcBorders>
+            <w:shd w:val="clear" w:color="auto" w:fill="1ABC9C"/>
+            <w:tcMar>
+              <w:top w:w="0" w:type="dxa"/>
+              <w:left w:w="108" w:type="dxa"/>
+              <w:bottom w:w="0" w:type="dxa"/>
+              <w:right w:w="108" w:type="dxa"/>
+            </w:tcMar>
+            <w:hideMark/>
+          </w:tcPr>
+          <w:p>
+            <w:pPr>
+              <w:spacing w:after="0" w:line="240" w:lineRule="auto"/>
+              <w:textAlignment w:val="baseline"/>
+              <w:rPr>
+                <w:rFonts w:eastAsia="Times New Roman" w:cstheme="minorHAnsi"/>
+                <w:color w:val="313537"/>
+                <w:sz w:val="26"/>
+                <w:szCs w:val="26"/>
+                <w:lang w:eastAsia="nl-NL"/>
+              </w:rPr>
+            </w:pPr>
+            <w:r>
+              <w:rPr>
+                <w:rFonts w:eastAsia="Times New Roman" w:cstheme="minorHAnsi"/>
+                <w:color w:val="313537"/>
+                <w:sz w:val="26"/>
+                <w:szCs w:val="26"/>
+                <w:lang w:eastAsia="nl-NL"/>
+              </w:rPr>
+              <w:t>Naam</w:t>
+            </w:r>
+          </w:p>
+        </w:tc>
+        <w:tc>
+          <w:tcPr>
+            <w:tcW w:w="765" w:type="pct"/>
+            <w:tcBorders>
+              <w:top w:val="single" w:sz="8" w:space="0" w:color="auto"/>
+              <w:left w:val="nil"/>
+              <w:bottom w:val="single" w:sz="8" w:space="0" w:color="auto"/>
+              <w:right w:val="single" w:sz="8" w:space="0" w:color="auto"/>
+            </w:tcBorders>
+            <w:shd w:val="clear" w:color="auto" w:fill="1ABC9C"/>
+            <w:tcMar>
+              <w:top w:w="0" w:type="dxa"/>
+              <w:left w:w="108" w:type="dxa"/>
+              <w:bottom w:w="0" w:type="dxa"/>
+              <w:right w:w="108" w:type="dxa"/>
+            </w:tcMar>
+            <w:hideMark/>
+          </w:tcPr>
+          <w:p>
+            <w:pPr>
+              <w:spacing w:after="0" w:line="240" w:lineRule="auto"/>
+              <w:textAlignment w:val="baseline"/>
+              <w:rPr>
+                <w:rFonts w:eastAsia="Times New Roman" w:cstheme="minorHAnsi"/>
+                <w:color w:val="313537"/>
+                <w:sz w:val="26"/>
+                <w:szCs w:val="26"/>
+                <w:lang w:eastAsia="nl-NL"/>
+              </w:rPr>
+            </w:pPr>
+            <w:r>
+              <w:rPr>
+                <w:rFonts w:eastAsia="Times New Roman" w:cstheme="minorHAnsi"/>
+                <w:color w:val="313537"/>
+                <w:sz w:val="26"/>
+                <w:szCs w:val="26"/>
+                <w:lang w:eastAsia="nl-NL"/>
+              </w:rPr>
+              <w:t>Test</w:t>
+            </w:r>
+          </w:p>
+        </w:tc>
+        <w:tc>
+          <w:tcPr>
+            <w:tcW w:w="1346" w:type="pct"/>
+            <w:tcBorders>
+              <w:top w:val="single" w:sz="8" w:space="0" w:color="auto"/>
+              <w:left w:val="nil"/>
+              <w:bottom w:val="single" w:sz="8" w:space="0" w:color="auto"/>
+              <w:right w:val="single" w:sz="8" w:space="0" w:color="auto"/>
+            </w:tcBorders>
+            <w:shd w:val="clear" w:color="auto" w:fill="1ABC9C"/>
+            <w:tcMar>
+              <w:top w:w="0" w:type="dxa"/>
+              <w:left w:w="108" w:type="dxa"/>
+              <w:bottom w:w="0" w:type="dxa"/>
+              <w:right w:w="108" w:type="dxa"/>
+            </w:tcMar>
+            <w:hideMark/>
+          </w:tcPr>
+          <w:p>
+            <w:pPr>
+              <w:spacing w:after="0" w:line="240" w:lineRule="auto"/>
+              <w:textAlignment w:val="baseline"/>
+              <w:rPr>
+                <w:rFonts w:eastAsia="Times New Roman" w:cstheme="minorHAnsi"/>
+                <w:color w:val="313537"/>
+                <w:sz w:val="26"/>
+                <w:szCs w:val="26"/>
+                <w:lang w:eastAsia="nl-NL"/>
+              </w:rPr>
+            </w:pPr>
+            <w:r>
+              <w:rPr>
+                <w:rFonts w:eastAsia="Times New Roman" w:cstheme="minorHAnsi"/>
+                <w:color w:val="313537"/>
+                <w:sz w:val="26"/>
+                <w:szCs w:val="26"/>
+                <w:lang w:eastAsia="nl-NL"/>
+              </w:rPr>
+              <w:t>Gewenst resultaat</w:t>
+            </w:r>
+          </w:p>
+        </w:tc>
+        <w:tc>
+          <w:tcPr>
+            <w:tcW w:w="1346" w:type="pct"/>
+            <w:tcBorders>
+              <w:top w:val="single" w:sz="8" w:space="0" w:color="auto"/>
+              <w:left w:val="nil"/>
+              <w:bottom w:val="single" w:sz="8" w:space="0" w:color="auto"/>
+              <w:right w:val="single" w:sz="8" w:space="0" w:color="auto"/>
+            </w:tcBorders>
+            <w:shd w:val="clear" w:color="auto" w:fill="1ABC9C"/>
+          </w:tcPr>
+          <w:p>
+            <w:pPr>
+              <w:spacing w:after="0" w:line="240" w:lineRule="auto"/>
+              <w:textAlignment w:val="baseline"/>
+              <w:rPr>
+                <w:rFonts w:eastAsia="Times New Roman" w:cstheme="minorHAnsi"/>
+                <w:color w:val="313537"/>
+                <w:sz w:val="26"/>
+                <w:szCs w:val="26"/>
+                <w:lang w:eastAsia="nl-NL"/>
+              </w:rPr>
+            </w:pPr>
+            <w:r>
+              <w:rPr>
+                <w:rFonts w:eastAsia="Times New Roman" w:cstheme="minorHAnsi"/>
+                <w:color w:val="313537"/>
+                <w:sz w:val="26"/>
+                <w:szCs w:val="26"/>
+                <w:lang w:eastAsia="nl-NL"/>
+              </w:rPr>
+              <w:t>Resultaat</w:t>
+            </w:r>
+          </w:p>
+        </w:tc>
+      </w:tr>
+      <w:tr>
+        <w:trPr>
+          <w:trHeight w:val="3026"/>
+        </w:trPr>
+        <w:tc>
+          <w:tcPr>
+            <w:tcW w:w="1543" w:type="pct"/>
+            <w:tcBorders>
+              <w:top w:val="nil"/>
+              <w:left w:val="single" w:sz="8" w:space="0" w:color="auto"/>
+              <w:bottom w:val="nil"/>
+              <w:right w:val="single" w:sz="8" w:space="0" w:color="auto"/>
+            </w:tcBorders>
+            <w:shd w:val="clear" w:color="auto" w:fill="FFFFFF"/>
+            <w:tcMar>
+              <w:top w:w="0" w:type="dxa"/>
+              <w:left w:w="108" w:type="dxa"/>
+              <w:bottom w:w="0" w:type="dxa"/>
+              <w:right w:w="108" w:type="dxa"/>
+            </w:tcMar>
+            <w:hideMark/>
+          </w:tcPr>
+          <w:p>
+            <w:pPr>
+              <w:rPr>
+                <w:rFonts w:eastAsia="Times New Roman" w:cstheme="minorHAnsi"/>
+                <w:sz w:val="26"/>
+                <w:szCs w:val="26"/>
+                <w:lang w:eastAsia="nl-NL"/>
+              </w:rPr>
+            </w:pPr>
+            <w:r>
+              <w:rPr>
+                <w:rFonts w:eastAsia="Times New Roman" w:cstheme="minorHAnsi"/>
+                <w:color w:val="313537"/>
+                <w:sz w:val="26"/>
+                <w:szCs w:val="26"/>
+                <w:lang w:eastAsia="nl-NL"/>
+              </w:rPr>
+              <w:t>De klant moet in de winkelmand alle items zien die hij heeft toegevoegd.</w:t>
+            </w:r>
+          </w:p>
+        </w:tc>
+        <w:tc>
+          <w:tcPr>
+            <w:tcW w:w="765" w:type="pct"/>
+            <w:tcBorders>
+              <w:top w:val="nil"/>
+              <w:left w:val="nil"/>
+              <w:bottom w:val="nil"/>
+              <w:right w:val="single" w:sz="8" w:space="0" w:color="auto"/>
+            </w:tcBorders>
+            <w:shd w:val="clear" w:color="auto" w:fill="FFFFFF"/>
+            <w:tcMar>
+              <w:top w:w="0" w:type="dxa"/>
+              <w:left w:w="108" w:type="dxa"/>
+              <w:bottom w:w="0" w:type="dxa"/>
+              <w:right w:w="108" w:type="dxa"/>
+            </w:tcMar>
+            <w:hideMark/>
+          </w:tcPr>
+          <w:p>
+            <w:pPr>
+              <w:spacing w:after="0" w:line="240" w:lineRule="auto"/>
+              <w:textAlignment w:val="baseline"/>
+              <w:rPr>
+                <w:rFonts w:eastAsia="Times New Roman" w:cstheme="minorHAnsi"/>
+                <w:color w:val="313537"/>
+                <w:sz w:val="26"/>
+                <w:szCs w:val="26"/>
+                <w:lang w:eastAsia="nl-NL"/>
+              </w:rPr>
+            </w:pPr>
+            <w:r>
+              <w:rPr>
+                <w:rFonts w:eastAsia="Times New Roman" w:cstheme="minorHAnsi"/>
+                <w:color w:val="313537"/>
+                <w:sz w:val="26"/>
+                <w:szCs w:val="26"/>
+                <w:lang w:eastAsia="nl-NL"/>
+              </w:rPr>
+              <w:t>Voeg een aantal producten toe aan de winkelmand en ga naar de winkelmand pagina</w:t>
+            </w:r>
+          </w:p>
+        </w:tc>
+        <w:tc>
+          <w:tcPr>
+            <w:tcW w:w="1346" w:type="pct"/>
+            <w:tcBorders>
+              <w:top w:val="nil"/>
+              <w:left w:val="nil"/>
+              <w:bottom w:val="nil"/>
+              <w:right w:val="single" w:sz="8" w:space="0" w:color="auto"/>
+            </w:tcBorders>
+            <w:shd w:val="clear" w:color="auto" w:fill="FFFFFF"/>
+            <w:tcMar>
+              <w:top w:w="0" w:type="dxa"/>
+              <w:left w:w="108" w:type="dxa"/>
+              <w:bottom w:w="0" w:type="dxa"/>
+              <w:right w:w="108" w:type="dxa"/>
+            </w:tcMar>
+            <w:hideMark/>
+          </w:tcPr>
+          <w:p>
+            <w:pPr>
+              <w:spacing w:after="0" w:line="240" w:lineRule="auto"/>
+              <w:textAlignment w:val="baseline"/>
+              <w:rPr>
+                <w:rFonts w:eastAsia="Times New Roman" w:cstheme="minorHAnsi"/>
+                <w:color w:val="313537"/>
+                <w:sz w:val="26"/>
+                <w:szCs w:val="26"/>
+                <w:lang w:eastAsia="nl-NL"/>
+              </w:rPr>
+            </w:pPr>
+            <w:r>
+              <w:rPr>
+                <w:rFonts w:eastAsia="Times New Roman" w:cstheme="minorHAnsi"/>
+                <w:color w:val="313537"/>
+                <w:sz w:val="26"/>
+                <w:szCs w:val="26"/>
+                <w:lang w:eastAsia="nl-NL"/>
+              </w:rPr>
+              <w:t>De gewenste producten worden getoond</w:t>
+            </w:r>
+          </w:p>
+        </w:tc>
+        <w:tc>
+          <w:tcPr>
+            <w:tcW w:w="1346" w:type="pct"/>
+            <w:tcBorders>
+              <w:top w:val="nil"/>
+              <w:left w:val="nil"/>
+              <w:bottom w:val="nil"/>
+              <w:right w:val="single" w:sz="8" w:space="0" w:color="auto"/>
+            </w:tcBorders>
+            <w:shd w:val="clear" w:color="auto" w:fill="FFFFFF"/>
+          </w:tcPr>
+          <w:p>
+            <w:pPr>
+              <w:spacing w:after="0" w:line="240" w:lineRule="auto"/>
+              <w:textAlignment w:val="baseline"/>
+              <w:rPr>
+                <w:rFonts w:eastAsia="Times New Roman" w:cstheme="minorHAnsi"/>
+                <w:color w:val="313537"/>
+                <w:sz w:val="26"/>
+                <w:szCs w:val="26"/>
+                <w:lang w:eastAsia="nl-NL"/>
+              </w:rPr>
+            </w:pPr>
+            <w:r>
+              <w:rPr>
+                <w:rFonts w:eastAsia="Times New Roman" w:cstheme="minorHAnsi"/>
+                <w:color w:val="313537"/>
+                <w:sz w:val="26"/>
+                <w:szCs w:val="26"/>
+                <w:lang w:eastAsia="nl-NL"/>
+              </w:rPr>
+              <w:t xml:space="preserve">De </w:t>
+            </w:r>
+            <w:r>
+              <w:rPr>
+                <w:rFonts w:eastAsia="Times New Roman" w:cstheme="minorHAnsi"/>
+                <w:color w:val="313537"/>
+                <w:sz w:val="26"/>
+                <w:szCs w:val="26"/>
+                <w:lang w:eastAsia="nl-NL"/>
+              </w:rPr>
+              <w:t>gewenste product</w:t>
+            </w:r>
+            <w:r>
+              <w:rPr>
+                <w:rFonts w:eastAsia="Times New Roman" w:cstheme="minorHAnsi"/>
+                <w:color w:val="313537"/>
+                <w:sz w:val="26"/>
+                <w:szCs w:val="26"/>
+                <w:lang w:eastAsia="nl-NL"/>
+              </w:rPr>
+              <w:t>en</w:t>
+            </w:r>
+            <w:r>
+              <w:rPr>
+                <w:rFonts w:eastAsia="Times New Roman" w:cstheme="minorHAnsi"/>
+                <w:color w:val="313537"/>
+                <w:sz w:val="26"/>
+                <w:szCs w:val="26"/>
+                <w:lang w:eastAsia="nl-NL"/>
+              </w:rPr>
+              <w:t xml:space="preserve"> zit</w:t>
+            </w:r>
+            <w:r>
+              <w:rPr>
+                <w:rFonts w:eastAsia="Times New Roman" w:cstheme="minorHAnsi"/>
+                <w:color w:val="313537"/>
+                <w:sz w:val="26"/>
+                <w:szCs w:val="26"/>
+                <w:lang w:eastAsia="nl-NL"/>
+              </w:rPr>
+              <w:t>t</w:t>
+            </w:r>
+            <w:r>
+              <w:rPr>
+                <w:rFonts w:eastAsia="Times New Roman" w:cstheme="minorHAnsi"/>
+                <w:color w:val="313537"/>
+                <w:sz w:val="26"/>
+                <w:szCs w:val="26"/>
+                <w:lang w:eastAsia="nl-NL"/>
+              </w:rPr>
+              <w:t>en</w:t>
+            </w:r>
+            <w:r>
+              <w:rPr>
+                <w:rFonts w:eastAsia="Times New Roman" w:cstheme="minorHAnsi"/>
+                <w:color w:val="313537"/>
+                <w:sz w:val="26"/>
+                <w:szCs w:val="26"/>
+                <w:lang w:eastAsia="nl-NL"/>
+              </w:rPr>
+              <w:t xml:space="preserve"> in de winkelmand</w:t>
+            </w:r>
+          </w:p>
+        </w:tc>
+      </w:tr>
+      <w:tr>
+        <w:trPr>
+          <w:trHeight w:val="2692"/>
+        </w:trPr>
+        <w:tc>
+          <w:tcPr>
+            <w:tcW w:w="1543" w:type="pct"/>
+            <w:tcBorders>
+              <w:top w:val="nil"/>
+              <w:left w:val="single" w:sz="8" w:space="0" w:color="auto"/>
+              <w:bottom w:val="nil"/>
+              <w:right w:val="single" w:sz="8" w:space="0" w:color="auto"/>
+            </w:tcBorders>
+            <w:shd w:val="clear" w:color="auto" w:fill="FFFFFF"/>
+            <w:tcMar>
+              <w:top w:w="0" w:type="dxa"/>
+              <w:left w:w="108" w:type="dxa"/>
+              <w:bottom w:w="0" w:type="dxa"/>
+              <w:right w:w="108" w:type="dxa"/>
+            </w:tcMar>
+          </w:tcPr>
+          <w:p>
+            <w:pPr>
+              <w:rPr>
+                <w:rFonts w:eastAsia="Times New Roman" w:cstheme="minorHAnsi"/>
+                <w:color w:val="313537"/>
+                <w:sz w:val="26"/>
+                <w:szCs w:val="26"/>
+                <w:lang w:eastAsia="nl-NL"/>
+              </w:rPr>
+            </w:pPr>
+            <w:r>
+              <w:rPr>
+                <w:rFonts w:eastAsia="Times New Roman" w:cstheme="minorHAnsi"/>
+                <w:color w:val="313537"/>
+                <w:sz w:val="26"/>
+                <w:szCs w:val="26"/>
+                <w:lang w:eastAsia="nl-NL"/>
+              </w:rPr>
+              <w:t xml:space="preserve">De klant moet de prijs van zijn </w:t>
+            </w:r>
+            <w:r>
+              <w:rPr>
+                <w:rFonts w:eastAsia="Times New Roman" w:cstheme="minorHAnsi"/>
+                <w:color w:val="313537"/>
+                <w:sz w:val="26"/>
+                <w:szCs w:val="26"/>
+                <w:lang w:eastAsia="nl-NL"/>
+              </w:rPr>
+              <w:t>producten</w:t>
+            </w:r>
+            <w:r>
+              <w:rPr>
+                <w:rFonts w:eastAsia="Times New Roman" w:cstheme="minorHAnsi"/>
+                <w:color w:val="313537"/>
+                <w:sz w:val="26"/>
+                <w:szCs w:val="26"/>
+                <w:lang w:eastAsia="nl-NL"/>
+              </w:rPr>
+              <w:t xml:space="preserve"> kunnen zien.</w:t>
+            </w:r>
+          </w:p>
+        </w:tc>
+        <w:tc>
+          <w:tcPr>
+            <w:tcW w:w="765" w:type="pct"/>
+            <w:tcBorders>
+              <w:top w:val="nil"/>
+              <w:left w:val="nil"/>
+              <w:bottom w:val="nil"/>
+              <w:right w:val="single" w:sz="8" w:space="0" w:color="auto"/>
+            </w:tcBorders>
+            <w:shd w:val="clear" w:color="auto" w:fill="FFFFFF"/>
+            <w:tcMar>
+              <w:top w:w="0" w:type="dxa"/>
+              <w:left w:w="108" w:type="dxa"/>
+              <w:bottom w:w="0" w:type="dxa"/>
+              <w:right w:w="108" w:type="dxa"/>
+            </w:tcMar>
+          </w:tcPr>
+          <w:p>
+            <w:pPr>
+              <w:spacing w:after="0" w:line="240" w:lineRule="auto"/>
+              <w:textAlignment w:val="baseline"/>
+              <w:rPr>
+                <w:rFonts w:eastAsia="Times New Roman" w:cstheme="minorHAnsi"/>
+                <w:color w:val="313537"/>
+                <w:sz w:val="26"/>
+                <w:szCs w:val="26"/>
+                <w:lang w:eastAsia="nl-NL"/>
+              </w:rPr>
+            </w:pPr>
+            <w:r>
+              <w:rPr>
+                <w:rFonts w:eastAsia="Times New Roman" w:cstheme="minorHAnsi"/>
+                <w:color w:val="313537"/>
+                <w:sz w:val="26"/>
+                <w:szCs w:val="26"/>
+                <w:lang w:eastAsia="nl-NL"/>
+              </w:rPr>
+              <w:t xml:space="preserve">Kijk op de pagina naar </w:t>
+            </w:r>
+            <w:r>
+              <w:rPr>
+                <w:rFonts w:eastAsia="Times New Roman" w:cstheme="minorHAnsi"/>
+                <w:color w:val="313537"/>
+                <w:sz w:val="26"/>
+                <w:szCs w:val="26"/>
+                <w:lang w:eastAsia="nl-NL"/>
+              </w:rPr>
+              <w:t>de producten en kijk of daar een prijs bij staat</w:t>
+            </w:r>
+          </w:p>
+        </w:tc>
+        <w:tc>
+          <w:tcPr>
+            <w:tcW w:w="1346" w:type="pct"/>
+            <w:tcBorders>
+              <w:top w:val="nil"/>
+              <w:left w:val="nil"/>
+              <w:bottom w:val="nil"/>
+              <w:right w:val="single" w:sz="8" w:space="0" w:color="auto"/>
+            </w:tcBorders>
+            <w:shd w:val="clear" w:color="auto" w:fill="FFFFFF"/>
+            <w:tcMar>
+              <w:top w:w="0" w:type="dxa"/>
+              <w:left w:w="108" w:type="dxa"/>
+              <w:bottom w:w="0" w:type="dxa"/>
+              <w:right w:w="108" w:type="dxa"/>
+            </w:tcMar>
+          </w:tcPr>
+          <w:p>
+            <w:pPr>
+              <w:spacing w:after="0" w:line="240" w:lineRule="auto"/>
+              <w:textAlignment w:val="baseline"/>
+              <w:rPr>
+                <w:rFonts w:eastAsia="Times New Roman" w:cstheme="minorHAnsi"/>
+                <w:color w:val="313537"/>
+                <w:sz w:val="26"/>
+                <w:szCs w:val="26"/>
+                <w:lang w:eastAsia="nl-NL"/>
+              </w:rPr>
+            </w:pPr>
+            <w:r>
+              <w:rPr>
+                <w:rFonts w:eastAsia="Times New Roman" w:cstheme="minorHAnsi"/>
+                <w:color w:val="313537"/>
+                <w:sz w:val="26"/>
+                <w:szCs w:val="26"/>
+                <w:lang w:eastAsia="nl-NL"/>
+              </w:rPr>
+              <w:t>De prijs is  per product zichtbaar</w:t>
+            </w:r>
+          </w:p>
+        </w:tc>
+        <w:tc>
+          <w:tcPr>
+            <w:tcW w:w="1346" w:type="pct"/>
+            <w:tcBorders>
+              <w:top w:val="nil"/>
+              <w:left w:val="nil"/>
+              <w:bottom w:val="nil"/>
+              <w:right w:val="single" w:sz="8" w:space="0" w:color="auto"/>
+            </w:tcBorders>
+            <w:shd w:val="clear" w:color="auto" w:fill="FFFFFF"/>
+          </w:tcPr>
+          <w:p>
+            <w:pPr>
+              <w:spacing w:after="0" w:line="240" w:lineRule="auto"/>
+              <w:textAlignment w:val="baseline"/>
+              <w:rPr>
+                <w:rFonts w:eastAsia="Times New Roman" w:cstheme="minorHAnsi"/>
+                <w:color w:val="313537"/>
+                <w:sz w:val="26"/>
+                <w:szCs w:val="26"/>
+                <w:lang w:eastAsia="nl-NL"/>
+              </w:rPr>
+            </w:pPr>
+            <w:r>
+              <w:rPr>
+                <w:rFonts w:eastAsia="Times New Roman" w:cstheme="minorHAnsi"/>
+                <w:color w:val="313537"/>
+                <w:sz w:val="26"/>
+                <w:szCs w:val="26"/>
+                <w:lang w:eastAsia="nl-NL"/>
+              </w:rPr>
+              <w:t>De prijs is te zien per product</w:t>
+            </w:r>
+          </w:p>
+        </w:tc>
+      </w:tr>
+      <w:tr>
+        <w:trPr>
+          <w:trHeight w:val="2120"/>
+        </w:trPr>
+        <w:tc>
+          <w:tcPr>
+            <w:tcW w:w="1543" w:type="pct"/>
+            <w:tcBorders>
+              <w:top w:val="nil"/>
+              <w:left w:val="single" w:sz="8" w:space="0" w:color="auto"/>
+              <w:bottom w:val="nil"/>
+              <w:right w:val="single" w:sz="8" w:space="0" w:color="auto"/>
+            </w:tcBorders>
+            <w:shd w:val="clear" w:color="auto" w:fill="FFFFFF"/>
+            <w:tcMar>
+              <w:top w:w="0" w:type="dxa"/>
+              <w:left w:w="108" w:type="dxa"/>
+              <w:bottom w:w="0" w:type="dxa"/>
+              <w:right w:w="108" w:type="dxa"/>
+            </w:tcMar>
+          </w:tcPr>
+          <w:p>
+            <w:pPr>
+              <w:rPr>
+                <w:rFonts w:eastAsia="Times New Roman" w:cstheme="minorHAnsi"/>
+                <w:color w:val="313537"/>
+                <w:sz w:val="26"/>
+                <w:szCs w:val="26"/>
+                <w:lang w:eastAsia="nl-NL"/>
+              </w:rPr>
+            </w:pPr>
+            <w:r>
+              <w:rPr>
+                <w:rFonts w:eastAsia="Times New Roman" w:cstheme="minorHAnsi"/>
+                <w:color w:val="313537"/>
+                <w:sz w:val="26"/>
+                <w:szCs w:val="26"/>
+                <w:lang w:eastAsia="nl-NL"/>
+              </w:rPr>
+              <w:t>De klant moet de totaalprijs kunnen zien.</w:t>
+            </w:r>
+          </w:p>
+        </w:tc>
+        <w:tc>
+          <w:tcPr>
+            <w:tcW w:w="765" w:type="pct"/>
+            <w:tcBorders>
+              <w:top w:val="nil"/>
+              <w:left w:val="nil"/>
+              <w:bottom w:val="nil"/>
+              <w:right w:val="single" w:sz="8" w:space="0" w:color="auto"/>
+            </w:tcBorders>
+            <w:shd w:val="clear" w:color="auto" w:fill="FFFFFF"/>
+            <w:tcMar>
+              <w:top w:w="0" w:type="dxa"/>
+              <w:left w:w="108" w:type="dxa"/>
+              <w:bottom w:w="0" w:type="dxa"/>
+              <w:right w:w="108" w:type="dxa"/>
+            </w:tcMar>
+          </w:tcPr>
+          <w:p>
+            <w:pPr>
+              <w:spacing w:after="0" w:line="240" w:lineRule="auto"/>
+              <w:textAlignment w:val="baseline"/>
+              <w:rPr>
+                <w:rFonts w:eastAsia="Times New Roman" w:cstheme="minorHAnsi"/>
+                <w:color w:val="313537"/>
+                <w:sz w:val="26"/>
+                <w:szCs w:val="26"/>
+                <w:lang w:eastAsia="nl-NL"/>
+              </w:rPr>
+            </w:pPr>
+            <w:r>
+              <w:rPr>
+                <w:rFonts w:eastAsia="Times New Roman" w:cstheme="minorHAnsi"/>
+                <w:color w:val="313537"/>
+                <w:sz w:val="26"/>
+                <w:szCs w:val="26"/>
+                <w:lang w:eastAsia="nl-NL"/>
+              </w:rPr>
+              <w:t xml:space="preserve">Kijk op de winkelmand pagina of er een totaalprijs zichtbaar is </w:t>
+            </w:r>
+          </w:p>
+        </w:tc>
+        <w:tc>
+          <w:tcPr>
+            <w:tcW w:w="1346" w:type="pct"/>
+            <w:tcBorders>
+              <w:top w:val="nil"/>
+              <w:left w:val="nil"/>
+              <w:bottom w:val="nil"/>
+              <w:right w:val="single" w:sz="8" w:space="0" w:color="auto"/>
+            </w:tcBorders>
+            <w:shd w:val="clear" w:color="auto" w:fill="FFFFFF"/>
+            <w:tcMar>
+              <w:top w:w="0" w:type="dxa"/>
+              <w:left w:w="108" w:type="dxa"/>
+              <w:bottom w:w="0" w:type="dxa"/>
+              <w:right w:w="108" w:type="dxa"/>
+            </w:tcMar>
+          </w:tcPr>
+          <w:p>
+            <w:pPr>
+              <w:spacing w:after="0" w:line="240" w:lineRule="auto"/>
+              <w:textAlignment w:val="baseline"/>
+              <w:rPr>
+                <w:rFonts w:eastAsia="Times New Roman" w:cstheme="minorHAnsi"/>
+                <w:color w:val="313537"/>
+                <w:sz w:val="26"/>
+                <w:szCs w:val="26"/>
+                <w:lang w:eastAsia="nl-NL"/>
+              </w:rPr>
+            </w:pPr>
+            <w:r>
+              <w:rPr>
+                <w:rFonts w:eastAsia="Times New Roman" w:cstheme="minorHAnsi"/>
+                <w:color w:val="313537"/>
+                <w:sz w:val="26"/>
+                <w:szCs w:val="26"/>
+                <w:lang w:eastAsia="nl-NL"/>
+              </w:rPr>
+              <w:t>Een aparte sectie met de totaal prijs er in</w:t>
+            </w:r>
+          </w:p>
+        </w:tc>
+        <w:tc>
+          <w:tcPr>
+            <w:tcW w:w="1346" w:type="pct"/>
+            <w:tcBorders>
+              <w:top w:val="nil"/>
+              <w:left w:val="nil"/>
+              <w:bottom w:val="nil"/>
+              <w:right w:val="single" w:sz="8" w:space="0" w:color="auto"/>
+            </w:tcBorders>
+            <w:shd w:val="clear" w:color="auto" w:fill="FFFFFF"/>
+          </w:tcPr>
+          <w:p>
+            <w:pPr>
+              <w:spacing w:after="0" w:line="240" w:lineRule="auto"/>
+              <w:textAlignment w:val="baseline"/>
+              <w:rPr>
+                <w:rFonts w:eastAsia="Times New Roman" w:cstheme="minorHAnsi"/>
+                <w:color w:val="313537"/>
+                <w:sz w:val="26"/>
+                <w:szCs w:val="26"/>
+                <w:lang w:eastAsia="nl-NL"/>
+              </w:rPr>
+            </w:pPr>
+            <w:r>
+              <w:rPr>
+                <w:rFonts w:eastAsia="Times New Roman" w:cstheme="minorHAnsi"/>
+                <w:color w:val="313537"/>
+                <w:sz w:val="26"/>
+                <w:szCs w:val="26"/>
+                <w:lang w:eastAsia="nl-NL"/>
+              </w:rPr>
+              <w:t>Er is een tabel met de Totaalprijs van alle producten</w:t>
+            </w:r>
+          </w:p>
+        </w:tc>
+      </w:tr>
+      <w:tr>
+        <w:tc>
+          <w:tcPr>
+            <w:tcW w:w="1543" w:type="pct"/>
+            <w:tcBorders>
+              <w:top w:val="nil"/>
+              <w:left w:val="single" w:sz="8" w:space="0" w:color="auto"/>
+              <w:bottom w:val="single" w:sz="8" w:space="0" w:color="auto"/>
+              <w:right w:val="single" w:sz="8" w:space="0" w:color="auto"/>
+            </w:tcBorders>
+            <w:shd w:val="clear" w:color="auto" w:fill="FFFFFF"/>
+            <w:tcMar>
+              <w:top w:w="0" w:type="dxa"/>
+              <w:left w:w="108" w:type="dxa"/>
+              <w:bottom w:w="0" w:type="dxa"/>
+              <w:right w:w="108" w:type="dxa"/>
+            </w:tcMar>
+          </w:tcPr>
+          <w:p>
+            <w:pPr>
+              <w:rPr>
+                <w:rFonts w:eastAsia="Times New Roman" w:cstheme="minorHAnsi"/>
+                <w:color w:val="313537"/>
+                <w:sz w:val="26"/>
+                <w:szCs w:val="26"/>
+                <w:lang w:eastAsia="nl-NL"/>
+              </w:rPr>
+            </w:pPr>
+            <w:r>
+              <w:rPr>
+                <w:rFonts w:eastAsia="Times New Roman" w:cstheme="minorHAnsi"/>
+                <w:color w:val="313537"/>
+                <w:sz w:val="26"/>
+                <w:szCs w:val="26"/>
+                <w:lang w:eastAsia="nl-NL"/>
+              </w:rPr>
+              <w:t xml:space="preserve">De naam van de </w:t>
+            </w:r>
+            <w:r>
+              <w:rPr>
+                <w:rFonts w:eastAsia="Times New Roman" w:cstheme="minorHAnsi"/>
+                <w:color w:val="313537"/>
+                <w:sz w:val="26"/>
+                <w:szCs w:val="26"/>
+                <w:lang w:eastAsia="nl-NL"/>
+              </w:rPr>
+              <w:t>producten</w:t>
+            </w:r>
+            <w:r>
+              <w:rPr>
+                <w:rFonts w:eastAsia="Times New Roman" w:cstheme="minorHAnsi"/>
+                <w:color w:val="313537"/>
+                <w:sz w:val="26"/>
+                <w:szCs w:val="26"/>
+                <w:lang w:eastAsia="nl-NL"/>
+              </w:rPr>
+              <w:t xml:space="preserve"> moet zichtbaar zijn.</w:t>
+            </w:r>
+          </w:p>
+        </w:tc>
+        <w:tc>
+          <w:tcPr>
+            <w:tcW w:w="765" w:type="pct"/>
+            <w:tcBorders>
+              <w:top w:val="nil"/>
+              <w:left w:val="nil"/>
+              <w:bottom w:val="single" w:sz="8" w:space="0" w:color="auto"/>
+              <w:right w:val="single" w:sz="8" w:space="0" w:color="auto"/>
+            </w:tcBorders>
+            <w:shd w:val="clear" w:color="auto" w:fill="FFFFFF"/>
+            <w:tcMar>
+              <w:top w:w="0" w:type="dxa"/>
+              <w:left w:w="108" w:type="dxa"/>
+              <w:bottom w:w="0" w:type="dxa"/>
+              <w:right w:w="108" w:type="dxa"/>
+            </w:tcMar>
+          </w:tcPr>
+          <w:p>
+            <w:pPr>
+              <w:spacing w:after="0" w:line="240" w:lineRule="auto"/>
+              <w:textAlignment w:val="baseline"/>
+              <w:rPr>
+                <w:rFonts w:eastAsia="Times New Roman" w:cstheme="minorHAnsi"/>
+                <w:color w:val="313537"/>
+                <w:sz w:val="26"/>
+                <w:szCs w:val="26"/>
+                <w:lang w:eastAsia="nl-NL"/>
+              </w:rPr>
+            </w:pPr>
+            <w:r>
+              <w:rPr>
+                <w:rFonts w:eastAsia="Times New Roman" w:cstheme="minorHAnsi"/>
+                <w:color w:val="313537"/>
+                <w:sz w:val="26"/>
+                <w:szCs w:val="26"/>
+                <w:lang w:eastAsia="nl-NL"/>
+              </w:rPr>
+              <w:t>Kijk op de winkelmand pagina of de producten met een naam zijn aangegeven</w:t>
+            </w:r>
+          </w:p>
+        </w:tc>
+        <w:tc>
+          <w:tcPr>
+            <w:tcW w:w="1346" w:type="pct"/>
+            <w:tcBorders>
+              <w:top w:val="nil"/>
+              <w:left w:val="nil"/>
+              <w:bottom w:val="single" w:sz="8" w:space="0" w:color="auto"/>
+              <w:right w:val="single" w:sz="8" w:space="0" w:color="auto"/>
+            </w:tcBorders>
+            <w:shd w:val="clear" w:color="auto" w:fill="FFFFFF"/>
+            <w:tcMar>
+              <w:top w:w="0" w:type="dxa"/>
+              <w:left w:w="108" w:type="dxa"/>
+              <w:bottom w:w="0" w:type="dxa"/>
+              <w:right w:w="108" w:type="dxa"/>
+            </w:tcMar>
+          </w:tcPr>
+          <w:p>
+            <w:pPr>
+              <w:spacing w:after="0" w:line="240" w:lineRule="auto"/>
+              <w:textAlignment w:val="baseline"/>
+              <w:rPr>
+                <w:rFonts w:eastAsia="Times New Roman" w:cstheme="minorHAnsi"/>
+                <w:color w:val="313537"/>
+                <w:sz w:val="26"/>
+                <w:szCs w:val="26"/>
+                <w:lang w:eastAsia="nl-NL"/>
+              </w:rPr>
+            </w:pPr>
+            <w:r>
+              <w:rPr>
+                <w:rFonts w:eastAsia="Times New Roman" w:cstheme="minorHAnsi"/>
+                <w:color w:val="313537"/>
+                <w:sz w:val="26"/>
+                <w:szCs w:val="26"/>
+                <w:lang w:eastAsia="nl-NL"/>
+              </w:rPr>
+              <w:t>Elk product heeft een naam</w:t>
+            </w:r>
+          </w:p>
+        </w:tc>
+        <w:tc>
+          <w:tcPr>
+            <w:tcW w:w="1346" w:type="pct"/>
+            <w:tcBorders>
+              <w:top w:val="nil"/>
+              <w:left w:val="nil"/>
+              <w:bottom w:val="single" w:sz="8" w:space="0" w:color="auto"/>
+              <w:right w:val="single" w:sz="8" w:space="0" w:color="auto"/>
+            </w:tcBorders>
+            <w:shd w:val="clear" w:color="auto" w:fill="FFFFFF"/>
+          </w:tcPr>
+          <w:p>
+            <w:pPr>
+              <w:spacing w:after="0" w:line="240" w:lineRule="auto"/>
+              <w:textAlignment w:val="baseline"/>
+              <w:rPr>
+                <w:rFonts w:eastAsia="Times New Roman" w:cstheme="minorHAnsi"/>
+                <w:color w:val="313537"/>
+                <w:sz w:val="26"/>
+                <w:szCs w:val="26"/>
+                <w:lang w:eastAsia="nl-NL"/>
+              </w:rPr>
+            </w:pPr>
+            <w:r>
+              <w:rPr>
+                <w:rFonts w:eastAsia="Times New Roman" w:cstheme="minorHAnsi"/>
+                <w:color w:val="313537"/>
+                <w:sz w:val="26"/>
+                <w:szCs w:val="26"/>
+                <w:lang w:eastAsia="nl-NL"/>
+              </w:rPr>
+              <w:t>De producten zijn met een naam aangegeven</w:t>
+            </w:r>
+          </w:p>
+        </w:tc>
+      </w:tr>
+    </w:tbl>
+    <w:p/>
+    <w:p>
+      <w:r>
+        <w:br w:type="page"/>
+      </w:r>
+    </w:p>
+    <w:p>
+      <w:pPr>
+        <w:pStyle w:val="Kop1"/>
+      </w:pPr>
+      <w:r>
+        <w:lastRenderedPageBreak/>
+        <w:t xml:space="preserve">Sprint 4 US </w:t>
+      </w:r>
+      <w:r>
+        <w:t>6</w:t>
+      </w:r>
+    </w:p>
+    <w:p>
+      <w:r>
+        <w:t>Getest door: Mees</w:t>
+      </w:r>
+    </w:p>
+    <w:tbl>
+      <w:tblPr>
+        <w:tblW w:w="5319" w:type="pct"/>
+        <w:tblInd w:w="-577" w:type="dxa"/>
+        <w:shd w:val="clear" w:color="auto" w:fill="FFFFFF"/>
+        <w:tblCellMar>
+          <w:left w:w="0" w:type="dxa"/>
+          <w:right w:w="0" w:type="dxa"/>
+        </w:tblCellMar>
+        <w:tblLook w:val="04A0" w:firstRow="1" w:lastRow="0" w:firstColumn="1" w:lastColumn="0" w:noHBand="0" w:noVBand="1"/>
+      </w:tblPr>
+      <w:tblGrid>
+        <w:gridCol w:w="2893"/>
+        <w:gridCol w:w="1711"/>
+        <w:gridCol w:w="2513"/>
+        <w:gridCol w:w="2513"/>
+      </w:tblGrid>
+      <w:tr>
+        <w:tc>
+          <w:tcPr>
+            <w:tcW w:w="1543" w:type="pct"/>
+            <w:tcBorders>
+              <w:top w:val="single" w:sz="8" w:space="0" w:color="auto"/>
+              <w:left w:val="single" w:sz="8" w:space="0" w:color="auto"/>
+              <w:bottom w:val="single" w:sz="8" w:space="0" w:color="auto"/>
+              <w:right w:val="single" w:sz="8" w:space="0" w:color="auto"/>
+            </w:tcBorders>
+            <w:shd w:val="clear" w:color="auto" w:fill="1ABC9C"/>
+            <w:tcMar>
+              <w:top w:w="0" w:type="dxa"/>
+              <w:left w:w="108" w:type="dxa"/>
+              <w:bottom w:w="0" w:type="dxa"/>
+              <w:right w:w="108" w:type="dxa"/>
+            </w:tcMar>
+            <w:hideMark/>
+          </w:tcPr>
+          <w:p>
+            <w:pPr>
+              <w:spacing w:after="0" w:line="240" w:lineRule="auto"/>
+              <w:textAlignment w:val="baseline"/>
+              <w:rPr>
+                <w:rFonts w:eastAsia="Times New Roman" w:cstheme="minorHAnsi"/>
+                <w:color w:val="313537"/>
+                <w:sz w:val="26"/>
+                <w:szCs w:val="26"/>
+                <w:lang w:eastAsia="nl-NL"/>
+              </w:rPr>
+            </w:pPr>
+            <w:r>
+              <w:rPr>
+                <w:rFonts w:eastAsia="Times New Roman" w:cstheme="minorHAnsi"/>
+                <w:color w:val="313537"/>
+                <w:sz w:val="26"/>
+                <w:szCs w:val="26"/>
+                <w:lang w:eastAsia="nl-NL"/>
+              </w:rPr>
+              <w:t>Naam</w:t>
+            </w:r>
+          </w:p>
+        </w:tc>
+        <w:tc>
+          <w:tcPr>
+            <w:tcW w:w="765" w:type="pct"/>
+            <w:tcBorders>
+              <w:top w:val="single" w:sz="8" w:space="0" w:color="auto"/>
+              <w:left w:val="nil"/>
+              <w:bottom w:val="single" w:sz="8" w:space="0" w:color="auto"/>
+              <w:right w:val="single" w:sz="8" w:space="0" w:color="auto"/>
+            </w:tcBorders>
+            <w:shd w:val="clear" w:color="auto" w:fill="1ABC9C"/>
+            <w:tcMar>
+              <w:top w:w="0" w:type="dxa"/>
+              <w:left w:w="108" w:type="dxa"/>
+              <w:bottom w:w="0" w:type="dxa"/>
+              <w:right w:w="108" w:type="dxa"/>
+            </w:tcMar>
+            <w:hideMark/>
+          </w:tcPr>
+          <w:p>
+            <w:pPr>
+              <w:spacing w:after="0" w:line="240" w:lineRule="auto"/>
+              <w:textAlignment w:val="baseline"/>
+              <w:rPr>
+                <w:rFonts w:eastAsia="Times New Roman" w:cstheme="minorHAnsi"/>
+                <w:color w:val="313537"/>
+                <w:sz w:val="26"/>
+                <w:szCs w:val="26"/>
+                <w:lang w:eastAsia="nl-NL"/>
+              </w:rPr>
+            </w:pPr>
+            <w:r>
+              <w:rPr>
+                <w:rFonts w:eastAsia="Times New Roman" w:cstheme="minorHAnsi"/>
+                <w:color w:val="313537"/>
+                <w:sz w:val="26"/>
+                <w:szCs w:val="26"/>
+                <w:lang w:eastAsia="nl-NL"/>
+              </w:rPr>
+              <w:t>Test</w:t>
+            </w:r>
+          </w:p>
+        </w:tc>
+        <w:tc>
+          <w:tcPr>
+            <w:tcW w:w="1346" w:type="pct"/>
+            <w:tcBorders>
+              <w:top w:val="single" w:sz="8" w:space="0" w:color="auto"/>
+              <w:left w:val="nil"/>
+              <w:bottom w:val="single" w:sz="8" w:space="0" w:color="auto"/>
+              <w:right w:val="single" w:sz="8" w:space="0" w:color="auto"/>
+            </w:tcBorders>
+            <w:shd w:val="clear" w:color="auto" w:fill="1ABC9C"/>
+            <w:tcMar>
+              <w:top w:w="0" w:type="dxa"/>
+              <w:left w:w="108" w:type="dxa"/>
+              <w:bottom w:w="0" w:type="dxa"/>
+              <w:right w:w="108" w:type="dxa"/>
+            </w:tcMar>
+            <w:hideMark/>
+          </w:tcPr>
+          <w:p>
+            <w:pPr>
+              <w:spacing w:after="0" w:line="240" w:lineRule="auto"/>
+              <w:textAlignment w:val="baseline"/>
+              <w:rPr>
+                <w:rFonts w:eastAsia="Times New Roman" w:cstheme="minorHAnsi"/>
+                <w:color w:val="313537"/>
+                <w:sz w:val="26"/>
+                <w:szCs w:val="26"/>
+                <w:lang w:eastAsia="nl-NL"/>
+              </w:rPr>
+            </w:pPr>
+            <w:r>
+              <w:rPr>
+                <w:rFonts w:eastAsia="Times New Roman" w:cstheme="minorHAnsi"/>
+                <w:color w:val="313537"/>
+                <w:sz w:val="26"/>
+                <w:szCs w:val="26"/>
+                <w:lang w:eastAsia="nl-NL"/>
+              </w:rPr>
+              <w:t>Gewenst resultaat</w:t>
+            </w:r>
+          </w:p>
+        </w:tc>
+        <w:tc>
+          <w:tcPr>
+            <w:tcW w:w="1346" w:type="pct"/>
+            <w:tcBorders>
+              <w:top w:val="single" w:sz="8" w:space="0" w:color="auto"/>
+              <w:left w:val="nil"/>
+              <w:bottom w:val="single" w:sz="8" w:space="0" w:color="auto"/>
+              <w:right w:val="single" w:sz="8" w:space="0" w:color="auto"/>
+            </w:tcBorders>
+            <w:shd w:val="clear" w:color="auto" w:fill="1ABC9C"/>
+          </w:tcPr>
+          <w:p>
+            <w:pPr>
+              <w:spacing w:after="0" w:line="240" w:lineRule="auto"/>
+              <w:textAlignment w:val="baseline"/>
+              <w:rPr>
+                <w:rFonts w:eastAsia="Times New Roman" w:cstheme="minorHAnsi"/>
+                <w:color w:val="313537"/>
+                <w:sz w:val="26"/>
+                <w:szCs w:val="26"/>
+                <w:lang w:eastAsia="nl-NL"/>
+              </w:rPr>
+            </w:pPr>
+            <w:r>
+              <w:rPr>
+                <w:rFonts w:eastAsia="Times New Roman" w:cstheme="minorHAnsi"/>
+                <w:color w:val="313537"/>
+                <w:sz w:val="26"/>
+                <w:szCs w:val="26"/>
+                <w:lang w:eastAsia="nl-NL"/>
+              </w:rPr>
+              <w:t>Resultaat</w:t>
+            </w:r>
+          </w:p>
+        </w:tc>
+      </w:tr>
+      <w:tr>
+        <w:trPr>
+          <w:trHeight w:val="3026"/>
+        </w:trPr>
+        <w:tc>
+          <w:tcPr>
+            <w:tcW w:w="1543" w:type="pct"/>
+            <w:tcBorders>
+              <w:top w:val="nil"/>
+              <w:left w:val="single" w:sz="8" w:space="0" w:color="auto"/>
+              <w:bottom w:val="nil"/>
+              <w:right w:val="single" w:sz="8" w:space="0" w:color="auto"/>
+            </w:tcBorders>
+            <w:shd w:val="clear" w:color="auto" w:fill="FFFFFF"/>
+            <w:tcMar>
+              <w:top w:w="0" w:type="dxa"/>
+              <w:left w:w="108" w:type="dxa"/>
+              <w:bottom w:w="0" w:type="dxa"/>
+              <w:right w:w="108" w:type="dxa"/>
+            </w:tcMar>
+            <w:hideMark/>
+          </w:tcPr>
+          <w:p>
+            <w:pPr>
+              <w:rPr>
+                <w:rFonts w:eastAsia="Times New Roman" w:cstheme="minorHAnsi"/>
+                <w:sz w:val="26"/>
+                <w:szCs w:val="26"/>
+                <w:lang w:eastAsia="nl-NL"/>
+              </w:rPr>
+            </w:pPr>
+            <w:r>
+              <w:rPr>
+                <w:rFonts w:eastAsia="Times New Roman" w:cstheme="minorHAnsi"/>
+                <w:color w:val="313537"/>
+                <w:sz w:val="26"/>
+                <w:szCs w:val="26"/>
+                <w:lang w:eastAsia="nl-NL"/>
+              </w:rPr>
+              <w:t>De klant moet het aantal producten kunnen aanpassen</w:t>
+            </w:r>
+          </w:p>
+        </w:tc>
+        <w:tc>
+          <w:tcPr>
+            <w:tcW w:w="765" w:type="pct"/>
+            <w:tcBorders>
+              <w:top w:val="nil"/>
+              <w:left w:val="nil"/>
+              <w:bottom w:val="nil"/>
+              <w:right w:val="single" w:sz="8" w:space="0" w:color="auto"/>
+            </w:tcBorders>
+            <w:shd w:val="clear" w:color="auto" w:fill="FFFFFF"/>
+            <w:tcMar>
+              <w:top w:w="0" w:type="dxa"/>
+              <w:left w:w="108" w:type="dxa"/>
+              <w:bottom w:w="0" w:type="dxa"/>
+              <w:right w:w="108" w:type="dxa"/>
+            </w:tcMar>
+            <w:hideMark/>
+          </w:tcPr>
+          <w:p>
+            <w:pPr>
+              <w:spacing w:after="0" w:line="240" w:lineRule="auto"/>
+              <w:textAlignment w:val="baseline"/>
+              <w:rPr>
+                <w:rFonts w:eastAsia="Times New Roman" w:cstheme="minorHAnsi"/>
+                <w:color w:val="313537"/>
+                <w:sz w:val="26"/>
+                <w:szCs w:val="26"/>
+                <w:lang w:eastAsia="nl-NL"/>
+              </w:rPr>
+            </w:pPr>
+            <w:r>
+              <w:rPr>
+                <w:rFonts w:eastAsia="Times New Roman" w:cstheme="minorHAnsi"/>
+                <w:color w:val="313537"/>
+                <w:sz w:val="26"/>
+                <w:szCs w:val="26"/>
+                <w:lang w:eastAsia="nl-NL"/>
+              </w:rPr>
+              <w:t>Pas het aantal Producten aan via de pijltjes of een nieuw aantal typen in het nummer veld en klik op opslaan/enter</w:t>
+            </w:r>
+          </w:p>
+        </w:tc>
+        <w:tc>
+          <w:tcPr>
+            <w:tcW w:w="1346" w:type="pct"/>
+            <w:tcBorders>
+              <w:top w:val="nil"/>
+              <w:left w:val="nil"/>
+              <w:bottom w:val="nil"/>
+              <w:right w:val="single" w:sz="8" w:space="0" w:color="auto"/>
+            </w:tcBorders>
+            <w:shd w:val="clear" w:color="auto" w:fill="FFFFFF"/>
+            <w:tcMar>
+              <w:top w:w="0" w:type="dxa"/>
+              <w:left w:w="108" w:type="dxa"/>
+              <w:bottom w:w="0" w:type="dxa"/>
+              <w:right w:w="108" w:type="dxa"/>
+            </w:tcMar>
+            <w:hideMark/>
+          </w:tcPr>
+          <w:p>
+            <w:pPr>
+              <w:spacing w:after="0" w:line="240" w:lineRule="auto"/>
+              <w:textAlignment w:val="baseline"/>
+              <w:rPr>
+                <w:rFonts w:eastAsia="Times New Roman" w:cstheme="minorHAnsi"/>
+                <w:color w:val="313537"/>
+                <w:sz w:val="26"/>
+                <w:szCs w:val="26"/>
+                <w:lang w:eastAsia="nl-NL"/>
+              </w:rPr>
+            </w:pPr>
+            <w:r>
+              <w:rPr>
+                <w:rFonts w:eastAsia="Times New Roman" w:cstheme="minorHAnsi"/>
+                <w:color w:val="313537"/>
+                <w:sz w:val="26"/>
+                <w:szCs w:val="26"/>
+                <w:lang w:eastAsia="nl-NL"/>
+              </w:rPr>
+              <w:t>Het aantal en de prijs worden aangepast naar het bijbehorende aantal</w:t>
+            </w:r>
+          </w:p>
+        </w:tc>
+        <w:tc>
+          <w:tcPr>
+            <w:tcW w:w="1346" w:type="pct"/>
+            <w:tcBorders>
+              <w:top w:val="nil"/>
+              <w:left w:val="nil"/>
+              <w:bottom w:val="nil"/>
+              <w:right w:val="single" w:sz="8" w:space="0" w:color="auto"/>
+            </w:tcBorders>
+            <w:shd w:val="clear" w:color="auto" w:fill="FFFFFF"/>
+          </w:tcPr>
+          <w:p>
+            <w:pPr>
+              <w:spacing w:after="0" w:line="240" w:lineRule="auto"/>
+              <w:textAlignment w:val="baseline"/>
+              <w:rPr>
+                <w:rFonts w:eastAsia="Times New Roman" w:cstheme="minorHAnsi"/>
+                <w:color w:val="313537"/>
+                <w:sz w:val="26"/>
+                <w:szCs w:val="26"/>
+                <w:lang w:eastAsia="nl-NL"/>
+              </w:rPr>
+            </w:pPr>
+            <w:r>
+              <w:rPr>
+                <w:rFonts w:eastAsia="Times New Roman" w:cstheme="minorHAnsi"/>
+                <w:color w:val="313537"/>
+                <w:sz w:val="26"/>
+                <w:szCs w:val="26"/>
+                <w:lang w:eastAsia="nl-NL"/>
+              </w:rPr>
+              <w:t>De prijs wordt aangepast aan de hand van het aantal</w:t>
+            </w:r>
+          </w:p>
+        </w:tc>
+      </w:tr>
+      <w:tr>
+        <w:trPr>
+          <w:trHeight w:val="2692"/>
+        </w:trPr>
+        <w:tc>
+          <w:tcPr>
+            <w:tcW w:w="1543" w:type="pct"/>
+            <w:tcBorders>
+              <w:top w:val="nil"/>
+              <w:left w:val="single" w:sz="8" w:space="0" w:color="auto"/>
+              <w:bottom w:val="nil"/>
+              <w:right w:val="single" w:sz="8" w:space="0" w:color="auto"/>
+            </w:tcBorders>
+            <w:shd w:val="clear" w:color="auto" w:fill="FFFFFF"/>
+            <w:tcMar>
+              <w:top w:w="0" w:type="dxa"/>
+              <w:left w:w="108" w:type="dxa"/>
+              <w:bottom w:w="0" w:type="dxa"/>
+              <w:right w:w="108" w:type="dxa"/>
+            </w:tcMar>
+          </w:tcPr>
+          <w:p>
+            <w:pPr>
+              <w:rPr>
+                <w:rFonts w:eastAsia="Times New Roman" w:cstheme="minorHAnsi"/>
+                <w:color w:val="313537"/>
+                <w:sz w:val="26"/>
+                <w:szCs w:val="26"/>
+                <w:lang w:eastAsia="nl-NL"/>
+              </w:rPr>
+            </w:pPr>
+            <w:r>
+              <w:rPr>
+                <w:rFonts w:eastAsia="Times New Roman" w:cstheme="minorHAnsi"/>
+                <w:color w:val="313537"/>
+                <w:sz w:val="26"/>
+                <w:szCs w:val="26"/>
+                <w:lang w:eastAsia="nl-NL"/>
+              </w:rPr>
+              <w:t>Er moet een veld zijn waarin de klant het aantal kan aanpassen</w:t>
+            </w:r>
+          </w:p>
+        </w:tc>
+        <w:tc>
+          <w:tcPr>
+            <w:tcW w:w="765" w:type="pct"/>
+            <w:tcBorders>
+              <w:top w:val="nil"/>
+              <w:left w:val="nil"/>
+              <w:bottom w:val="nil"/>
+              <w:right w:val="single" w:sz="8" w:space="0" w:color="auto"/>
+            </w:tcBorders>
+            <w:shd w:val="clear" w:color="auto" w:fill="FFFFFF"/>
+            <w:tcMar>
+              <w:top w:w="0" w:type="dxa"/>
+              <w:left w:w="108" w:type="dxa"/>
+              <w:bottom w:w="0" w:type="dxa"/>
+              <w:right w:w="108" w:type="dxa"/>
+            </w:tcMar>
+          </w:tcPr>
+          <w:p>
+            <w:pPr>
+              <w:spacing w:after="0" w:line="240" w:lineRule="auto"/>
+              <w:textAlignment w:val="baseline"/>
+              <w:rPr>
+                <w:rFonts w:eastAsia="Times New Roman" w:cstheme="minorHAnsi"/>
+                <w:color w:val="313537"/>
+                <w:sz w:val="26"/>
+                <w:szCs w:val="26"/>
+                <w:lang w:eastAsia="nl-NL"/>
+              </w:rPr>
+            </w:pPr>
+            <w:r>
+              <w:rPr>
+                <w:rFonts w:eastAsia="Times New Roman" w:cstheme="minorHAnsi"/>
+                <w:color w:val="313537"/>
+                <w:sz w:val="26"/>
+                <w:szCs w:val="26"/>
+                <w:lang w:eastAsia="nl-NL"/>
+              </w:rPr>
+              <w:t xml:space="preserve">Kijk of er een veld is met een aantal die aan te passen is </w:t>
+            </w:r>
+          </w:p>
+        </w:tc>
+        <w:tc>
+          <w:tcPr>
+            <w:tcW w:w="1346" w:type="pct"/>
+            <w:tcBorders>
+              <w:top w:val="nil"/>
+              <w:left w:val="nil"/>
+              <w:bottom w:val="nil"/>
+              <w:right w:val="single" w:sz="8" w:space="0" w:color="auto"/>
+            </w:tcBorders>
+            <w:shd w:val="clear" w:color="auto" w:fill="FFFFFF"/>
+            <w:tcMar>
+              <w:top w:w="0" w:type="dxa"/>
+              <w:left w:w="108" w:type="dxa"/>
+              <w:bottom w:w="0" w:type="dxa"/>
+              <w:right w:w="108" w:type="dxa"/>
+            </w:tcMar>
+          </w:tcPr>
+          <w:p>
+            <w:pPr>
+              <w:spacing w:after="0" w:line="240" w:lineRule="auto"/>
+              <w:textAlignment w:val="baseline"/>
+              <w:rPr>
+                <w:rFonts w:eastAsia="Times New Roman" w:cstheme="minorHAnsi"/>
+                <w:color w:val="313537"/>
+                <w:sz w:val="26"/>
+                <w:szCs w:val="26"/>
+                <w:lang w:eastAsia="nl-NL"/>
+              </w:rPr>
+            </w:pPr>
+            <w:r>
+              <w:rPr>
+                <w:rFonts w:eastAsia="Times New Roman" w:cstheme="minorHAnsi"/>
+                <w:color w:val="313537"/>
+                <w:sz w:val="26"/>
+                <w:szCs w:val="26"/>
+                <w:lang w:eastAsia="nl-NL"/>
+              </w:rPr>
+              <w:t>Er is een veld zichtbaar om het aantal aan te passen</w:t>
+            </w:r>
+          </w:p>
+        </w:tc>
+        <w:tc>
+          <w:tcPr>
+            <w:tcW w:w="1346" w:type="pct"/>
+            <w:tcBorders>
+              <w:top w:val="nil"/>
+              <w:left w:val="nil"/>
+              <w:bottom w:val="nil"/>
+              <w:right w:val="single" w:sz="8" w:space="0" w:color="auto"/>
+            </w:tcBorders>
+            <w:shd w:val="clear" w:color="auto" w:fill="FFFFFF"/>
+          </w:tcPr>
+          <w:p>
+            <w:pPr>
+              <w:spacing w:after="0" w:line="240" w:lineRule="auto"/>
+              <w:textAlignment w:val="baseline"/>
+              <w:rPr>
+                <w:rFonts w:eastAsia="Times New Roman" w:cstheme="minorHAnsi"/>
+                <w:color w:val="313537"/>
+                <w:sz w:val="26"/>
+                <w:szCs w:val="26"/>
+                <w:lang w:eastAsia="nl-NL"/>
+              </w:rPr>
+            </w:pPr>
+            <w:r>
+              <w:rPr>
+                <w:rFonts w:eastAsia="Times New Roman" w:cstheme="minorHAnsi"/>
+                <w:color w:val="313537"/>
+                <w:sz w:val="26"/>
+                <w:szCs w:val="26"/>
+                <w:lang w:eastAsia="nl-NL"/>
+              </w:rPr>
+              <w:t>Het veld is zichtbaar</w:t>
+            </w:r>
+          </w:p>
+        </w:tc>
+      </w:tr>
+      <w:tr>
+        <w:trPr>
+          <w:trHeight w:val="2120"/>
+        </w:trPr>
+        <w:tc>
+          <w:tcPr>
+            <w:tcW w:w="1543" w:type="pct"/>
+            <w:tcBorders>
+              <w:top w:val="nil"/>
+              <w:left w:val="single" w:sz="8" w:space="0" w:color="auto"/>
+              <w:bottom w:val="nil"/>
+              <w:right w:val="single" w:sz="8" w:space="0" w:color="auto"/>
+            </w:tcBorders>
+            <w:shd w:val="clear" w:color="auto" w:fill="FFFFFF"/>
+            <w:tcMar>
+              <w:top w:w="0" w:type="dxa"/>
+              <w:left w:w="108" w:type="dxa"/>
+              <w:bottom w:w="0" w:type="dxa"/>
+              <w:right w:w="108" w:type="dxa"/>
+            </w:tcMar>
+          </w:tcPr>
+          <w:p>
+            <w:pPr>
+              <w:rPr>
+                <w:rFonts w:eastAsia="Times New Roman" w:cstheme="minorHAnsi"/>
+                <w:color w:val="313537"/>
+                <w:sz w:val="26"/>
+                <w:szCs w:val="26"/>
+                <w:lang w:eastAsia="nl-NL"/>
+              </w:rPr>
+            </w:pPr>
+            <w:r>
+              <w:rPr>
+                <w:rFonts w:eastAsia="Times New Roman" w:cstheme="minorHAnsi"/>
+                <w:color w:val="313537"/>
+                <w:sz w:val="26"/>
+                <w:szCs w:val="26"/>
+                <w:lang w:eastAsia="nl-NL"/>
+              </w:rPr>
+              <w:t>Er moet een knop zijn om een item helemaal te verwijderen</w:t>
+            </w:r>
+          </w:p>
+        </w:tc>
+        <w:tc>
+          <w:tcPr>
+            <w:tcW w:w="765" w:type="pct"/>
+            <w:tcBorders>
+              <w:top w:val="nil"/>
+              <w:left w:val="nil"/>
+              <w:bottom w:val="nil"/>
+              <w:right w:val="single" w:sz="8" w:space="0" w:color="auto"/>
+            </w:tcBorders>
+            <w:shd w:val="clear" w:color="auto" w:fill="FFFFFF"/>
+            <w:tcMar>
+              <w:top w:w="0" w:type="dxa"/>
+              <w:left w:w="108" w:type="dxa"/>
+              <w:bottom w:w="0" w:type="dxa"/>
+              <w:right w:w="108" w:type="dxa"/>
+            </w:tcMar>
+          </w:tcPr>
+          <w:p>
+            <w:pPr>
+              <w:spacing w:after="0" w:line="240" w:lineRule="auto"/>
+              <w:textAlignment w:val="baseline"/>
+              <w:rPr>
+                <w:rFonts w:eastAsia="Times New Roman" w:cstheme="minorHAnsi"/>
+                <w:color w:val="313537"/>
+                <w:sz w:val="26"/>
+                <w:szCs w:val="26"/>
+                <w:lang w:eastAsia="nl-NL"/>
+              </w:rPr>
+            </w:pPr>
+            <w:r>
+              <w:rPr>
+                <w:rFonts w:eastAsia="Times New Roman" w:cstheme="minorHAnsi"/>
+                <w:color w:val="313537"/>
+                <w:sz w:val="26"/>
+                <w:szCs w:val="26"/>
+                <w:lang w:eastAsia="nl-NL"/>
+              </w:rPr>
+              <w:t>Klik op de knop “Delete”</w:t>
+            </w:r>
+          </w:p>
+        </w:tc>
+        <w:tc>
+          <w:tcPr>
+            <w:tcW w:w="1346" w:type="pct"/>
+            <w:tcBorders>
+              <w:top w:val="nil"/>
+              <w:left w:val="nil"/>
+              <w:bottom w:val="nil"/>
+              <w:right w:val="single" w:sz="8" w:space="0" w:color="auto"/>
+            </w:tcBorders>
+            <w:shd w:val="clear" w:color="auto" w:fill="FFFFFF"/>
+            <w:tcMar>
+              <w:top w:w="0" w:type="dxa"/>
+              <w:left w:w="108" w:type="dxa"/>
+              <w:bottom w:w="0" w:type="dxa"/>
+              <w:right w:w="108" w:type="dxa"/>
+            </w:tcMar>
+          </w:tcPr>
+          <w:p>
+            <w:pPr>
+              <w:spacing w:after="0" w:line="240" w:lineRule="auto"/>
+              <w:textAlignment w:val="baseline"/>
+              <w:rPr>
+                <w:rFonts w:eastAsia="Times New Roman" w:cstheme="minorHAnsi"/>
+                <w:color w:val="313537"/>
+                <w:sz w:val="26"/>
+                <w:szCs w:val="26"/>
+                <w:lang w:eastAsia="nl-NL"/>
+              </w:rPr>
+            </w:pPr>
+            <w:r>
+              <w:rPr>
+                <w:rFonts w:eastAsia="Times New Roman" w:cstheme="minorHAnsi"/>
+                <w:color w:val="313537"/>
+                <w:sz w:val="26"/>
+                <w:szCs w:val="26"/>
+                <w:lang w:eastAsia="nl-NL"/>
+              </w:rPr>
+              <w:t>Het bijbehorende product verdwijnt uit de winkelmand</w:t>
+            </w:r>
+          </w:p>
+        </w:tc>
+        <w:tc>
+          <w:tcPr>
+            <w:tcW w:w="1346" w:type="pct"/>
+            <w:tcBorders>
+              <w:top w:val="nil"/>
+              <w:left w:val="nil"/>
+              <w:bottom w:val="nil"/>
+              <w:right w:val="single" w:sz="8" w:space="0" w:color="auto"/>
+            </w:tcBorders>
+            <w:shd w:val="clear" w:color="auto" w:fill="FFFFFF"/>
+          </w:tcPr>
+          <w:p>
+            <w:pPr>
+              <w:spacing w:after="0" w:line="240" w:lineRule="auto"/>
+              <w:textAlignment w:val="baseline"/>
+              <w:rPr>
+                <w:rFonts w:eastAsia="Times New Roman" w:cstheme="minorHAnsi"/>
+                <w:color w:val="313537"/>
+                <w:sz w:val="26"/>
+                <w:szCs w:val="26"/>
+                <w:lang w:eastAsia="nl-NL"/>
+              </w:rPr>
+            </w:pPr>
+            <w:r>
+              <w:rPr>
+                <w:rFonts w:eastAsia="Times New Roman" w:cstheme="minorHAnsi"/>
+                <w:color w:val="313537"/>
+                <w:sz w:val="26"/>
+                <w:szCs w:val="26"/>
+                <w:lang w:eastAsia="nl-NL"/>
+              </w:rPr>
+              <w:t>Het product verdwijnt</w:t>
+            </w:r>
+          </w:p>
+        </w:tc>
+      </w:tr>
+      <w:tr>
+        <w:tc>
+          <w:tcPr>
+            <w:tcW w:w="1543" w:type="pct"/>
+            <w:tcBorders>
+              <w:top w:val="nil"/>
+              <w:left w:val="single" w:sz="8" w:space="0" w:color="auto"/>
+              <w:bottom w:val="single" w:sz="8" w:space="0" w:color="auto"/>
+              <w:right w:val="single" w:sz="8" w:space="0" w:color="auto"/>
+            </w:tcBorders>
+            <w:shd w:val="clear" w:color="auto" w:fill="FFFFFF"/>
+            <w:tcMar>
+              <w:top w:w="0" w:type="dxa"/>
+              <w:left w:w="108" w:type="dxa"/>
+              <w:bottom w:w="0" w:type="dxa"/>
+              <w:right w:w="108" w:type="dxa"/>
+            </w:tcMar>
+          </w:tcPr>
+          <w:p>
+            <w:pPr>
+              <w:rPr>
+                <w:rFonts w:eastAsia="Times New Roman" w:cstheme="minorHAnsi"/>
+                <w:color w:val="313537"/>
+                <w:sz w:val="26"/>
+                <w:szCs w:val="26"/>
+                <w:lang w:eastAsia="nl-NL"/>
+              </w:rPr>
+            </w:pPr>
+            <w:r>
+              <w:rPr>
+                <w:rFonts w:eastAsia="Times New Roman" w:cstheme="minorHAnsi"/>
+                <w:color w:val="313537"/>
+                <w:sz w:val="26"/>
+                <w:szCs w:val="26"/>
+                <w:lang w:eastAsia="nl-NL"/>
+              </w:rPr>
+              <w:t>De items moeten binnen een seconde verdwijnen uit de winkelmand.</w:t>
+            </w:r>
+          </w:p>
+        </w:tc>
+        <w:tc>
+          <w:tcPr>
+            <w:tcW w:w="765" w:type="pct"/>
+            <w:tcBorders>
+              <w:top w:val="nil"/>
+              <w:left w:val="nil"/>
+              <w:bottom w:val="single" w:sz="8" w:space="0" w:color="auto"/>
+              <w:right w:val="single" w:sz="8" w:space="0" w:color="auto"/>
+            </w:tcBorders>
+            <w:shd w:val="clear" w:color="auto" w:fill="FFFFFF"/>
+            <w:tcMar>
+              <w:top w:w="0" w:type="dxa"/>
+              <w:left w:w="108" w:type="dxa"/>
+              <w:bottom w:w="0" w:type="dxa"/>
+              <w:right w:w="108" w:type="dxa"/>
+            </w:tcMar>
+          </w:tcPr>
+          <w:p>
+            <w:pPr>
+              <w:spacing w:after="0" w:line="240" w:lineRule="auto"/>
+              <w:textAlignment w:val="baseline"/>
+              <w:rPr>
+                <w:rFonts w:eastAsia="Times New Roman" w:cstheme="minorHAnsi"/>
+                <w:color w:val="313537"/>
+                <w:sz w:val="26"/>
+                <w:szCs w:val="26"/>
+                <w:lang w:eastAsia="nl-NL"/>
+              </w:rPr>
+            </w:pPr>
+            <w:r>
+              <w:rPr>
+                <w:rFonts w:eastAsia="Times New Roman" w:cstheme="minorHAnsi"/>
+                <w:color w:val="313537"/>
+                <w:sz w:val="26"/>
+                <w:szCs w:val="26"/>
+                <w:lang w:eastAsia="nl-NL"/>
+              </w:rPr>
+              <w:t>Met een stopwatch timen hoe lang het duurt tot dat de pagina geladen is</w:t>
+            </w:r>
+          </w:p>
+        </w:tc>
+        <w:tc>
+          <w:tcPr>
+            <w:tcW w:w="1346" w:type="pct"/>
+            <w:tcBorders>
+              <w:top w:val="nil"/>
+              <w:left w:val="nil"/>
+              <w:bottom w:val="single" w:sz="8" w:space="0" w:color="auto"/>
+              <w:right w:val="single" w:sz="8" w:space="0" w:color="auto"/>
+            </w:tcBorders>
+            <w:shd w:val="clear" w:color="auto" w:fill="FFFFFF"/>
+            <w:tcMar>
+              <w:top w:w="0" w:type="dxa"/>
+              <w:left w:w="108" w:type="dxa"/>
+              <w:bottom w:w="0" w:type="dxa"/>
+              <w:right w:w="108" w:type="dxa"/>
+            </w:tcMar>
+          </w:tcPr>
+          <w:p>
+            <w:pPr>
+              <w:spacing w:after="0" w:line="240" w:lineRule="auto"/>
+              <w:textAlignment w:val="baseline"/>
+              <w:rPr>
+                <w:rFonts w:eastAsia="Times New Roman" w:cstheme="minorHAnsi"/>
+                <w:color w:val="313537"/>
+                <w:sz w:val="26"/>
+                <w:szCs w:val="26"/>
+                <w:lang w:eastAsia="nl-NL"/>
+              </w:rPr>
+            </w:pPr>
+            <w:r>
+              <w:rPr>
+                <w:rFonts w:eastAsia="Times New Roman" w:cstheme="minorHAnsi"/>
+                <w:color w:val="313537"/>
+                <w:sz w:val="26"/>
+                <w:szCs w:val="26"/>
+                <w:lang w:eastAsia="nl-NL"/>
+              </w:rPr>
+              <w:t>Het laden duurt minder dan een seconde.</w:t>
+            </w:r>
+            <w:r>
+              <w:rPr>
+                <w:rFonts w:eastAsia="Times New Roman" w:cstheme="minorHAnsi"/>
+                <w:color w:val="313537"/>
+                <w:sz w:val="26"/>
+                <w:szCs w:val="26"/>
+                <w:lang w:eastAsia="nl-NL"/>
+              </w:rPr>
+              <w:t xml:space="preserve"> </w:t>
+            </w:r>
+            <w:r>
+              <w:rPr>
+                <w:rFonts w:eastAsia="Times New Roman" w:cstheme="minorHAnsi"/>
+                <w:color w:val="313537"/>
+                <w:sz w:val="26"/>
+                <w:szCs w:val="26"/>
+                <w:lang w:eastAsia="nl-NL"/>
+              </w:rPr>
+              <w:t>Het laden duurt minder dan een seconde.</w:t>
+            </w:r>
+          </w:p>
+        </w:tc>
+        <w:tc>
+          <w:tcPr>
+            <w:tcW w:w="1346" w:type="pct"/>
+            <w:tcBorders>
+              <w:top w:val="nil"/>
+              <w:left w:val="nil"/>
+              <w:bottom w:val="single" w:sz="8" w:space="0" w:color="auto"/>
+              <w:right w:val="single" w:sz="8" w:space="0" w:color="auto"/>
+            </w:tcBorders>
+            <w:shd w:val="clear" w:color="auto" w:fill="FFFFFF"/>
+          </w:tcPr>
+          <w:p>
+            <w:pPr>
+              <w:spacing w:after="0" w:line="240" w:lineRule="auto"/>
+              <w:textAlignment w:val="baseline"/>
+              <w:rPr>
+                <w:rFonts w:eastAsia="Times New Roman" w:cstheme="minorHAnsi"/>
+                <w:color w:val="313537"/>
+                <w:sz w:val="26"/>
+                <w:szCs w:val="26"/>
+                <w:lang w:eastAsia="nl-NL"/>
+              </w:rPr>
+            </w:pPr>
+            <w:r>
+              <w:rPr>
+                <w:rFonts w:eastAsia="Times New Roman" w:cstheme="minorHAnsi"/>
+                <w:color w:val="313537"/>
+                <w:sz w:val="26"/>
+                <w:szCs w:val="26"/>
+                <w:lang w:eastAsia="nl-NL"/>
+              </w:rPr>
+              <w:t>Het duurde minder dan een seconde</w:t>
+            </w:r>
+          </w:p>
+        </w:tc>
+      </w:tr>
+    </w:tbl>
+    <w:p/>
+    <w:p>
+      <w:r>
+        <w:br w:type="page"/>
+      </w:r>
+    </w:p>
+    <w:p/>
     <w:sectPr>
       <w:footerReference w:type="default" r:id="rId9"/>
       <w:pgSz w:w="11906" w:h="16838"/>

</xml_diff>